<commit_message>
Update resume w CHI paper and ISEC exp
</commit_message>
<xml_diff>
--- a/Resumes_CVs/Tya Chuanromanee CV.docx
+++ b/Resumes_CVs/Tya Chuanromanee CV.docx
@@ -5106,20 +5106,8 @@
           <w:sz w:val="20"/>
           <w:szCs w:val="20"/>
         </w:rPr>
-        <w:t xml:space="preserve">: Computer Science, Economics </w:t>
-      </w:r>
-      <w:proofErr w:type="gramStart"/>
-      <w:r>
-        <w:rPr>
-          <w:rFonts w:ascii="Arial" w:eastAsia="Century Gothic" w:hAnsi="Arial" w:cs="Arial"/>
-          <w:b/>
-          <w:color w:val="434343"/>
-          <w:sz w:val="20"/>
-          <w:szCs w:val="20"/>
-        </w:rPr>
-        <w:t>Minor</w:t>
-      </w:r>
-      <w:proofErr w:type="gramEnd"/>
+        <w:t>: Computer Science, Economics Minor</w:t>
+      </w:r>
       <w:r>
         <w:rPr>
           <w:rFonts w:ascii="Arial" w:eastAsia="Century Gothic" w:hAnsi="Arial" w:cs="Arial"/>
@@ -5418,33 +5406,7 @@
           <w:sz w:val="20"/>
           <w:szCs w:val="20"/>
         </w:rPr>
-        <w:t xml:space="preserve"> </w:t>
-      </w:r>
-      <w:proofErr w:type="gramStart"/>
-      <w:r>
-        <w:rPr>
-          <w:rFonts w:ascii="Arial" w:eastAsia="Century Gothic" w:hAnsi="Arial" w:cs="Arial"/>
-          <w:bCs/>
-          <w:i/>
-          <w:iCs/>
-          <w:color w:val="434343"/>
-          <w:sz w:val="20"/>
-          <w:szCs w:val="20"/>
-        </w:rPr>
-        <w:t>Mental</w:t>
-      </w:r>
-      <w:proofErr w:type="gramEnd"/>
-      <w:r>
-        <w:rPr>
-          <w:rFonts w:ascii="Arial" w:eastAsia="Century Gothic" w:hAnsi="Arial" w:cs="Arial"/>
-          <w:bCs/>
-          <w:i/>
-          <w:iCs/>
-          <w:color w:val="434343"/>
-          <w:sz w:val="20"/>
-          <w:szCs w:val="20"/>
-        </w:rPr>
-        <w:t xml:space="preserve"> </w:t>
+        <w:t xml:space="preserve"> Mental </w:t>
       </w:r>
       <w:proofErr w:type="spellStart"/>
       <w:r>
@@ -6344,27 +6306,7 @@
           <w:sz w:val="20"/>
           <w:szCs w:val="20"/>
         </w:rPr>
-        <w:t xml:space="preserve"> </w:t>
-      </w:r>
-      <w:proofErr w:type="gramStart"/>
-      <w:r>
-        <w:rPr>
-          <w:rFonts w:ascii="Arial" w:eastAsia="Century Gothic" w:hAnsi="Arial" w:cs="Arial"/>
-          <w:color w:val="434343"/>
-          <w:sz w:val="20"/>
-          <w:szCs w:val="20"/>
-        </w:rPr>
-        <w:t>Axial</w:t>
-      </w:r>
-      <w:proofErr w:type="gramEnd"/>
-      <w:r>
-        <w:rPr>
-          <w:rFonts w:ascii="Arial" w:eastAsia="Century Gothic" w:hAnsi="Arial" w:cs="Arial"/>
-          <w:color w:val="434343"/>
-          <w:sz w:val="20"/>
-          <w:szCs w:val="20"/>
-        </w:rPr>
-        <w:t xml:space="preserve"> </w:t>
+        <w:t xml:space="preserve"> Axial </w:t>
       </w:r>
       <w:proofErr w:type="spellStart"/>
       <w:r>
@@ -7366,15 +7308,24 @@
         </w:rPr>
         <w:t xml:space="preserve">. </w:t>
       </w:r>
-      <w:proofErr w:type="spellStart"/>
-      <w:r>
-        <w:rPr>
-          <w:rFonts w:ascii="Arial" w:eastAsia="Century Gothic" w:hAnsi="Arial" w:cs="Arial"/>
-          <w:bCs/>
-          <w:sz w:val="20"/>
-          <w:szCs w:val="20"/>
-        </w:rPr>
-        <w:t>Submitted</w:t>
+      <w:r>
+        <w:rPr>
+          <w:rFonts w:ascii="Arial" w:eastAsia="Century Gothic" w:hAnsi="Arial" w:cs="Arial"/>
+          <w:bCs/>
+          <w:sz w:val="20"/>
+          <w:szCs w:val="20"/>
+        </w:rPr>
+        <w:t xml:space="preserve">In </w:t>
+      </w:r>
+      <w:proofErr w:type="spellStart"/>
+      <w:r>
+        <w:rPr>
+          <w:rFonts w:ascii="Arial" w:eastAsia="Century Gothic" w:hAnsi="Arial" w:cs="Arial"/>
+          <w:bCs/>
+          <w:sz w:val="20"/>
+          <w:szCs w:val="20"/>
+        </w:rPr>
+        <w:t>Preparation</w:t>
       </w:r>
       <w:proofErr w:type="spellEnd"/>
       <w:r>
@@ -7572,9 +7523,165 @@
           <w:sz w:val="20"/>
           <w:szCs w:val="20"/>
         </w:rPr>
-        <w:t>Submitted</w:t>
-      </w:r>
-      <w:proofErr w:type="spellEnd"/>
+        <w:t>To</w:t>
+      </w:r>
+      <w:proofErr w:type="spellEnd"/>
+      <w:r>
+        <w:rPr>
+          <w:rFonts w:ascii="Arial" w:eastAsia="Century Gothic" w:hAnsi="Arial" w:cs="Arial"/>
+          <w:bCs/>
+          <w:sz w:val="20"/>
+          <w:szCs w:val="20"/>
+        </w:rPr>
+        <w:t xml:space="preserve"> </w:t>
+      </w:r>
+      <w:proofErr w:type="spellStart"/>
+      <w:r>
+        <w:rPr>
+          <w:rFonts w:ascii="Arial" w:eastAsia="Century Gothic" w:hAnsi="Arial" w:cs="Arial"/>
+          <w:bCs/>
+          <w:sz w:val="20"/>
+          <w:szCs w:val="20"/>
+        </w:rPr>
+        <w:t>appear</w:t>
+      </w:r>
+      <w:proofErr w:type="spellEnd"/>
+      <w:r>
+        <w:rPr>
+          <w:rFonts w:ascii="Arial" w:eastAsia="Century Gothic" w:hAnsi="Arial" w:cs="Arial"/>
+          <w:bCs/>
+          <w:sz w:val="20"/>
+          <w:szCs w:val="20"/>
+        </w:rPr>
+        <w:t xml:space="preserve"> in </w:t>
+      </w:r>
+      <w:proofErr w:type="spellStart"/>
+      <w:r>
+        <w:rPr>
+          <w:rFonts w:ascii="Arial" w:eastAsia="Century Gothic" w:hAnsi="Arial" w:cs="Arial"/>
+          <w:bCs/>
+          <w:sz w:val="20"/>
+          <w:szCs w:val="20"/>
+        </w:rPr>
+        <w:t>the</w:t>
+      </w:r>
+      <w:proofErr w:type="spellEnd"/>
+      <w:r>
+        <w:rPr>
+          <w:rFonts w:ascii="Arial" w:eastAsia="Century Gothic" w:hAnsi="Arial" w:cs="Arial"/>
+          <w:bCs/>
+          <w:sz w:val="20"/>
+          <w:szCs w:val="20"/>
+        </w:rPr>
+        <w:t xml:space="preserve"> </w:t>
+      </w:r>
+      <w:proofErr w:type="spellStart"/>
+      <w:r>
+        <w:rPr>
+          <w:rFonts w:ascii="Arial" w:eastAsia="Century Gothic" w:hAnsi="Arial" w:cs="Arial"/>
+          <w:bCs/>
+          <w:sz w:val="20"/>
+          <w:szCs w:val="20"/>
+        </w:rPr>
+        <w:t>P</w:t>
+      </w:r>
+      <w:r>
+        <w:rPr>
+          <w:rFonts w:ascii="Arial" w:eastAsia="Century Gothic" w:hAnsi="Arial" w:cs="Arial"/>
+          <w:bCs/>
+          <w:sz w:val="20"/>
+          <w:szCs w:val="20"/>
+        </w:rPr>
+        <w:t>roceedings</w:t>
+      </w:r>
+      <w:proofErr w:type="spellEnd"/>
+      <w:r>
+        <w:rPr>
+          <w:rFonts w:ascii="Arial" w:eastAsia="Century Gothic" w:hAnsi="Arial" w:cs="Arial"/>
+          <w:bCs/>
+          <w:sz w:val="20"/>
+          <w:szCs w:val="20"/>
+        </w:rPr>
+        <w:t xml:space="preserve"> </w:t>
+      </w:r>
+      <w:proofErr w:type="spellStart"/>
+      <w:r>
+        <w:rPr>
+          <w:rFonts w:ascii="Arial" w:eastAsia="Century Gothic" w:hAnsi="Arial" w:cs="Arial"/>
+          <w:bCs/>
+          <w:sz w:val="20"/>
+          <w:szCs w:val="20"/>
+        </w:rPr>
+        <w:t>of</w:t>
+      </w:r>
+      <w:proofErr w:type="spellEnd"/>
+      <w:r>
+        <w:rPr>
+          <w:rFonts w:ascii="Arial" w:eastAsia="Century Gothic" w:hAnsi="Arial" w:cs="Arial"/>
+          <w:bCs/>
+          <w:sz w:val="20"/>
+          <w:szCs w:val="20"/>
+        </w:rPr>
+        <w:t xml:space="preserve"> </w:t>
+      </w:r>
+      <w:proofErr w:type="spellStart"/>
+      <w:r>
+        <w:rPr>
+          <w:rFonts w:ascii="Arial" w:eastAsia="Century Gothic" w:hAnsi="Arial" w:cs="Arial"/>
+          <w:bCs/>
+          <w:sz w:val="20"/>
+          <w:szCs w:val="20"/>
+        </w:rPr>
+        <w:t>the</w:t>
+      </w:r>
+      <w:proofErr w:type="spellEnd"/>
+      <w:r>
+        <w:rPr>
+          <w:rFonts w:ascii="Arial" w:eastAsia="Century Gothic" w:hAnsi="Arial" w:cs="Arial"/>
+          <w:bCs/>
+          <w:sz w:val="20"/>
+          <w:szCs w:val="20"/>
+        </w:rPr>
+        <w:t xml:space="preserve"> </w:t>
+      </w:r>
+      <w:r>
+        <w:rPr>
+          <w:rFonts w:ascii="Arial" w:eastAsia="Century Gothic" w:hAnsi="Arial" w:cs="Arial"/>
+          <w:bCs/>
+          <w:sz w:val="20"/>
+          <w:szCs w:val="20"/>
+        </w:rPr>
+        <w:t>2021</w:t>
+      </w:r>
+      <w:r>
+        <w:rPr>
+          <w:rFonts w:ascii="Arial" w:eastAsia="Century Gothic" w:hAnsi="Arial" w:cs="Arial"/>
+          <w:bCs/>
+          <w:sz w:val="20"/>
+          <w:szCs w:val="20"/>
+        </w:rPr>
+        <w:t xml:space="preserve"> CHI Conference on Human </w:t>
+      </w:r>
+      <w:proofErr w:type="spellStart"/>
+      <w:r>
+        <w:rPr>
+          <w:rFonts w:ascii="Arial" w:eastAsia="Century Gothic" w:hAnsi="Arial" w:cs="Arial"/>
+          <w:bCs/>
+          <w:sz w:val="20"/>
+          <w:szCs w:val="20"/>
+        </w:rPr>
+        <w:t>Factors</w:t>
+      </w:r>
+      <w:proofErr w:type="spellEnd"/>
+      <w:r>
+        <w:rPr>
+          <w:rFonts w:ascii="Arial" w:eastAsia="Century Gothic" w:hAnsi="Arial" w:cs="Arial"/>
+          <w:bCs/>
+          <w:sz w:val="20"/>
+          <w:szCs w:val="20"/>
+        </w:rPr>
+        <w:t xml:space="preserve"> in Computing Systems</w:t>
+      </w:r>
       <w:r>
         <w:rPr>
           <w:rFonts w:ascii="Arial" w:eastAsia="Century Gothic" w:hAnsi="Arial" w:cs="Arial"/>
@@ -7643,7 +7750,7 @@
           <w:sz w:val="20"/>
           <w:szCs w:val="20"/>
         </w:rPr>
-        <w:t xml:space="preserve">, R. (2020). Evaluation </w:t>
+        <w:t xml:space="preserve">, R. 2020. Evaluation </w:t>
       </w:r>
       <w:proofErr w:type="spellStart"/>
       <w:r>
@@ -8176,16 +8283,16 @@
           <w:sz w:val="20"/>
           <w:szCs w:val="20"/>
         </w:rPr>
-        <w:t>, T. S.,</w:t>
-      </w:r>
-      <w:r>
-        <w:rPr>
-          <w:rFonts w:ascii="Arial" w:eastAsia="Century Gothic" w:hAnsi="Arial" w:cs="Arial"/>
-          <w:bCs/>
-          <w:sz w:val="20"/>
-          <w:szCs w:val="20"/>
-        </w:rPr>
-        <w:t xml:space="preserve"> Cohen, J. I., &amp; Ryan, G. L. 2019. </w:t>
+        <w:t>, T.,</w:t>
+      </w:r>
+      <w:r>
+        <w:rPr>
+          <w:rFonts w:ascii="Arial" w:eastAsia="Century Gothic" w:hAnsi="Arial" w:cs="Arial"/>
+          <w:bCs/>
+          <w:sz w:val="20"/>
+          <w:szCs w:val="20"/>
+        </w:rPr>
+        <w:t xml:space="preserve"> Cohen, J., &amp; Ryan, G. 2019. </w:t>
       </w:r>
       <w:proofErr w:type="spellStart"/>
       <w:r>
@@ -8821,16 +8928,7 @@
           <w:sz w:val="20"/>
           <w:szCs w:val="20"/>
         </w:rPr>
-        <w:t xml:space="preserve"> </w:t>
-      </w:r>
-      <w:r>
-        <w:rPr>
-          <w:rFonts w:ascii="Arial" w:eastAsia="Century Gothic" w:hAnsi="Arial" w:cs="Arial"/>
-          <w:bCs/>
-          <w:sz w:val="20"/>
-          <w:szCs w:val="20"/>
-        </w:rPr>
-        <w:t xml:space="preserve">IEEE International Conference on </w:t>
+        <w:t xml:space="preserve"> IEEE International Conference on </w:t>
       </w:r>
       <w:proofErr w:type="spellStart"/>
       <w:r>
@@ -8870,34 +8968,7 @@
           <w:sz w:val="20"/>
           <w:szCs w:val="20"/>
         </w:rPr>
-        <w:t xml:space="preserve"> </w:t>
-      </w:r>
-      <w:r>
-        <w:rPr>
-          <w:rFonts w:ascii="Arial" w:eastAsia="Century Gothic" w:hAnsi="Arial" w:cs="Arial"/>
-          <w:bCs/>
-          <w:sz w:val="20"/>
-          <w:szCs w:val="20"/>
-        </w:rPr>
-        <w:t>(</w:t>
-      </w:r>
-      <w:r>
-        <w:rPr>
-          <w:rFonts w:ascii="Arial" w:eastAsia="Century Gothic" w:hAnsi="Arial" w:cs="Arial"/>
-          <w:bCs/>
-          <w:sz w:val="20"/>
-          <w:szCs w:val="20"/>
-        </w:rPr>
-        <w:t>ICHI</w:t>
-      </w:r>
-      <w:r>
-        <w:rPr>
-          <w:rFonts w:ascii="Arial" w:eastAsia="Century Gothic" w:hAnsi="Arial" w:cs="Arial"/>
-          <w:bCs/>
-          <w:sz w:val="20"/>
-          <w:szCs w:val="20"/>
-        </w:rPr>
-        <w:t>)</w:t>
+        <w:t xml:space="preserve"> (ICHI)</w:t>
       </w:r>
       <w:r>
         <w:rPr>
@@ -8944,25 +9015,7 @@
           <w:sz w:val="20"/>
           <w:szCs w:val="20"/>
         </w:rPr>
-        <w:t xml:space="preserve"> </w:t>
-      </w:r>
-      <w:r>
-        <w:rPr>
-          <w:rFonts w:ascii="Arial" w:eastAsia="Century Gothic" w:hAnsi="Arial" w:cs="Arial"/>
-          <w:bCs/>
-          <w:sz w:val="20"/>
-          <w:szCs w:val="20"/>
-        </w:rPr>
-        <w:t>2</w:t>
-      </w:r>
-      <w:r>
-        <w:rPr>
-          <w:rFonts w:ascii="Arial" w:eastAsia="Century Gothic" w:hAnsi="Arial" w:cs="Arial"/>
-          <w:bCs/>
-          <w:sz w:val="20"/>
-          <w:szCs w:val="20"/>
-        </w:rPr>
-        <w:t>, 2020</w:t>
+        <w:t xml:space="preserve"> 2, 2020</w:t>
       </w:r>
       <w:r>
         <w:rPr>
@@ -9884,6 +9937,308 @@
           <w:szCs w:val="20"/>
         </w:rPr>
       </w:pPr>
+      <w:proofErr w:type="spellStart"/>
+      <w:r>
+        <w:rPr>
+          <w:rFonts w:ascii="Arial" w:eastAsia="Century Gothic" w:hAnsi="Arial" w:cs="Arial"/>
+          <w:bCs/>
+          <w:sz w:val="20"/>
+          <w:szCs w:val="20"/>
+        </w:rPr>
+        <w:t>Supporting</w:t>
+      </w:r>
+      <w:proofErr w:type="spellEnd"/>
+      <w:r>
+        <w:rPr>
+          <w:rFonts w:ascii="Arial" w:eastAsia="Century Gothic" w:hAnsi="Arial" w:cs="Arial"/>
+          <w:bCs/>
+          <w:sz w:val="20"/>
+          <w:szCs w:val="20"/>
+        </w:rPr>
+        <w:t xml:space="preserve"> </w:t>
+      </w:r>
+      <w:proofErr w:type="spellStart"/>
+      <w:r>
+        <w:rPr>
+          <w:rFonts w:ascii="Arial" w:eastAsia="Century Gothic" w:hAnsi="Arial" w:cs="Arial"/>
+          <w:bCs/>
+          <w:sz w:val="20"/>
+          <w:szCs w:val="20"/>
+        </w:rPr>
+        <w:t>Storytelling</w:t>
+      </w:r>
+      <w:proofErr w:type="spellEnd"/>
+      <w:r>
+        <w:rPr>
+          <w:rFonts w:ascii="Arial" w:eastAsia="Century Gothic" w:hAnsi="Arial" w:cs="Arial"/>
+          <w:bCs/>
+          <w:sz w:val="20"/>
+          <w:szCs w:val="20"/>
+        </w:rPr>
+        <w:t xml:space="preserve"> </w:t>
+      </w:r>
+      <w:proofErr w:type="spellStart"/>
+      <w:r>
+        <w:rPr>
+          <w:rFonts w:ascii="Arial" w:eastAsia="Century Gothic" w:hAnsi="Arial" w:cs="Arial"/>
+          <w:bCs/>
+          <w:sz w:val="20"/>
+          <w:szCs w:val="20"/>
+        </w:rPr>
+        <w:t>with</w:t>
+      </w:r>
+      <w:proofErr w:type="spellEnd"/>
+      <w:r>
+        <w:rPr>
+          <w:rFonts w:ascii="Arial" w:eastAsia="Century Gothic" w:hAnsi="Arial" w:cs="Arial"/>
+          <w:bCs/>
+          <w:sz w:val="20"/>
+          <w:szCs w:val="20"/>
+        </w:rPr>
+        <w:t xml:space="preserve"> </w:t>
+      </w:r>
+      <w:proofErr w:type="spellStart"/>
+      <w:r>
+        <w:rPr>
+          <w:rFonts w:ascii="Arial" w:eastAsia="Century Gothic" w:hAnsi="Arial" w:cs="Arial"/>
+          <w:bCs/>
+          <w:sz w:val="20"/>
+          <w:szCs w:val="20"/>
+        </w:rPr>
+        <w:t>Evidence</w:t>
+      </w:r>
+      <w:proofErr w:type="spellEnd"/>
+      <w:r>
+        <w:rPr>
+          <w:rFonts w:ascii="Arial" w:eastAsia="Century Gothic" w:hAnsi="Arial" w:cs="Arial"/>
+          <w:bCs/>
+          <w:sz w:val="20"/>
+          <w:szCs w:val="20"/>
+        </w:rPr>
+        <w:t xml:space="preserve"> in </w:t>
+      </w:r>
+      <w:proofErr w:type="spellStart"/>
+      <w:r>
+        <w:rPr>
+          <w:rFonts w:ascii="Arial" w:eastAsia="Century Gothic" w:hAnsi="Arial" w:cs="Arial"/>
+          <w:bCs/>
+          <w:sz w:val="20"/>
+          <w:szCs w:val="20"/>
+        </w:rPr>
+        <w:t>Holistic</w:t>
+      </w:r>
+      <w:proofErr w:type="spellEnd"/>
+      <w:r>
+        <w:rPr>
+          <w:rFonts w:ascii="Arial" w:eastAsia="Century Gothic" w:hAnsi="Arial" w:cs="Arial"/>
+          <w:bCs/>
+          <w:sz w:val="20"/>
+          <w:szCs w:val="20"/>
+        </w:rPr>
+        <w:t xml:space="preserve"> Review </w:t>
+      </w:r>
+      <w:proofErr w:type="spellStart"/>
+      <w:r>
+        <w:rPr>
+          <w:rFonts w:ascii="Arial" w:eastAsia="Century Gothic" w:hAnsi="Arial" w:cs="Arial"/>
+          <w:bCs/>
+          <w:sz w:val="20"/>
+          <w:szCs w:val="20"/>
+        </w:rPr>
+        <w:t>Processes</w:t>
+      </w:r>
+      <w:proofErr w:type="spellEnd"/>
+      <w:r>
+        <w:rPr>
+          <w:rFonts w:ascii="Arial" w:eastAsia="Century Gothic" w:hAnsi="Arial" w:cs="Arial"/>
+          <w:bCs/>
+          <w:sz w:val="20"/>
+          <w:szCs w:val="20"/>
+        </w:rPr>
+        <w:t xml:space="preserve">: A </w:t>
+      </w:r>
+      <w:proofErr w:type="spellStart"/>
+      <w:r>
+        <w:rPr>
+          <w:rFonts w:ascii="Arial" w:eastAsia="Century Gothic" w:hAnsi="Arial" w:cs="Arial"/>
+          <w:bCs/>
+          <w:sz w:val="20"/>
+          <w:szCs w:val="20"/>
+        </w:rPr>
+        <w:t>Participatory</w:t>
+      </w:r>
+      <w:proofErr w:type="spellEnd"/>
+      <w:r>
+        <w:rPr>
+          <w:rFonts w:ascii="Arial" w:eastAsia="Century Gothic" w:hAnsi="Arial" w:cs="Arial"/>
+          <w:bCs/>
+          <w:sz w:val="20"/>
+          <w:szCs w:val="20"/>
+        </w:rPr>
+        <w:t xml:space="preserve"> Design Approach</w:t>
+      </w:r>
+      <w:r>
+        <w:rPr>
+          <w:rFonts w:ascii="Arial" w:eastAsia="Century Gothic" w:hAnsi="Arial" w:cs="Arial"/>
+          <w:bCs/>
+          <w:sz w:val="20"/>
+          <w:szCs w:val="20"/>
+        </w:rPr>
+        <w:t xml:space="preserve">. Poster </w:t>
+      </w:r>
+      <w:proofErr w:type="spellStart"/>
+      <w:r>
+        <w:rPr>
+          <w:rFonts w:ascii="Arial" w:eastAsia="Century Gothic" w:hAnsi="Arial" w:cs="Arial"/>
+          <w:bCs/>
+          <w:sz w:val="20"/>
+          <w:szCs w:val="20"/>
+        </w:rPr>
+        <w:t>presentation</w:t>
+      </w:r>
+      <w:proofErr w:type="spellEnd"/>
+      <w:r>
+        <w:rPr>
+          <w:rFonts w:ascii="Arial" w:eastAsia="Century Gothic" w:hAnsi="Arial" w:cs="Arial"/>
+          <w:bCs/>
+          <w:sz w:val="20"/>
+          <w:szCs w:val="20"/>
+        </w:rPr>
+        <w:t xml:space="preserve"> at </w:t>
+      </w:r>
+      <w:proofErr w:type="spellStart"/>
+      <w:r>
+        <w:rPr>
+          <w:rFonts w:ascii="Arial" w:eastAsia="Century Gothic" w:hAnsi="Arial" w:cs="Arial"/>
+          <w:bCs/>
+          <w:sz w:val="20"/>
+          <w:szCs w:val="20"/>
+        </w:rPr>
+        <w:t>the</w:t>
+      </w:r>
+      <w:proofErr w:type="spellEnd"/>
+      <w:r>
+        <w:rPr>
+          <w:rFonts w:ascii="Arial" w:eastAsia="Century Gothic" w:hAnsi="Arial" w:cs="Arial"/>
+          <w:bCs/>
+          <w:sz w:val="20"/>
+          <w:szCs w:val="20"/>
+        </w:rPr>
+        <w:t xml:space="preserve"> </w:t>
+      </w:r>
+      <w:proofErr w:type="spellStart"/>
+      <w:r>
+        <w:rPr>
+          <w:rFonts w:ascii="Arial" w:eastAsia="Century Gothic" w:hAnsi="Arial" w:cs="Arial"/>
+          <w:bCs/>
+          <w:sz w:val="20"/>
+          <w:szCs w:val="20"/>
+        </w:rPr>
+        <w:t>Prospective</w:t>
+      </w:r>
+      <w:proofErr w:type="spellEnd"/>
+      <w:r>
+        <w:rPr>
+          <w:rFonts w:ascii="Arial" w:eastAsia="Century Gothic" w:hAnsi="Arial" w:cs="Arial"/>
+          <w:bCs/>
+          <w:sz w:val="20"/>
+          <w:szCs w:val="20"/>
+        </w:rPr>
+        <w:t xml:space="preserve"> </w:t>
+      </w:r>
+      <w:proofErr w:type="spellStart"/>
+      <w:r>
+        <w:rPr>
+          <w:rFonts w:ascii="Arial" w:eastAsia="Century Gothic" w:hAnsi="Arial" w:cs="Arial"/>
+          <w:bCs/>
+          <w:sz w:val="20"/>
+          <w:szCs w:val="20"/>
+        </w:rPr>
+        <w:t>PhD</w:t>
+      </w:r>
+      <w:proofErr w:type="spellEnd"/>
+      <w:r>
+        <w:rPr>
+          <w:rFonts w:ascii="Arial" w:eastAsia="Century Gothic" w:hAnsi="Arial" w:cs="Arial"/>
+          <w:bCs/>
+          <w:sz w:val="20"/>
+          <w:szCs w:val="20"/>
+        </w:rPr>
+        <w:t xml:space="preserve"> Student </w:t>
+      </w:r>
+      <w:proofErr w:type="spellStart"/>
+      <w:r>
+        <w:rPr>
+          <w:rFonts w:ascii="Arial" w:eastAsia="Century Gothic" w:hAnsi="Arial" w:cs="Arial"/>
+          <w:bCs/>
+          <w:sz w:val="20"/>
+          <w:szCs w:val="20"/>
+        </w:rPr>
+        <w:t>Visit</w:t>
+      </w:r>
+      <w:proofErr w:type="spellEnd"/>
+      <w:r>
+        <w:rPr>
+          <w:rFonts w:ascii="Arial" w:eastAsia="Century Gothic" w:hAnsi="Arial" w:cs="Arial"/>
+          <w:bCs/>
+          <w:sz w:val="20"/>
+          <w:szCs w:val="20"/>
+        </w:rPr>
+        <w:t xml:space="preserve"> Poster Session, University </w:t>
+      </w:r>
+      <w:proofErr w:type="spellStart"/>
+      <w:r>
+        <w:rPr>
+          <w:rFonts w:ascii="Arial" w:eastAsia="Century Gothic" w:hAnsi="Arial" w:cs="Arial"/>
+          <w:bCs/>
+          <w:sz w:val="20"/>
+          <w:szCs w:val="20"/>
+        </w:rPr>
+        <w:t>of</w:t>
+      </w:r>
+      <w:proofErr w:type="spellEnd"/>
+      <w:r>
+        <w:rPr>
+          <w:rFonts w:ascii="Arial" w:eastAsia="Century Gothic" w:hAnsi="Arial" w:cs="Arial"/>
+          <w:bCs/>
+          <w:sz w:val="20"/>
+          <w:szCs w:val="20"/>
+        </w:rPr>
+        <w:t xml:space="preserve"> Notre Dame, Notre Dame, IN, March 5, 2021</w:t>
+      </w:r>
+      <w:r>
+        <w:rPr>
+          <w:rFonts w:ascii="Arial" w:eastAsia="Century Gothic" w:hAnsi="Arial" w:cs="Arial"/>
+          <w:bCs/>
+          <w:sz w:val="20"/>
+          <w:szCs w:val="20"/>
+        </w:rPr>
+        <w:t>.</w:t>
+      </w:r>
+    </w:p>
+    <w:p>
+      <w:pPr>
+        <w:spacing w:after="120" w:line="240" w:lineRule="auto"/>
+        <w:ind w:left="720"/>
+        <w:rPr>
+          <w:rFonts w:ascii="Arial" w:eastAsia="Century Gothic" w:hAnsi="Arial" w:cs="Arial"/>
+          <w:bCs/>
+          <w:sz w:val="20"/>
+          <w:szCs w:val="20"/>
+        </w:rPr>
+      </w:pPr>
+    </w:p>
+    <w:p>
+      <w:pPr>
+        <w:spacing w:after="120" w:line="240" w:lineRule="auto"/>
+        <w:ind w:left="720"/>
+        <w:rPr>
+          <w:rFonts w:ascii="Arial" w:eastAsia="Century Gothic" w:hAnsi="Arial" w:cs="Arial"/>
+          <w:bCs/>
+          <w:sz w:val="20"/>
+          <w:szCs w:val="20"/>
+        </w:rPr>
+      </w:pPr>
       <w:r>
         <w:rPr>
           <w:rFonts w:ascii="Arial" w:eastAsia="Century Gothic" w:hAnsi="Arial" w:cs="Arial"/>
@@ -10597,27 +10952,7 @@
           <w:sz w:val="20"/>
           <w:szCs w:val="20"/>
         </w:rPr>
-        <w:t xml:space="preserve"> </w:t>
-      </w:r>
-      <w:proofErr w:type="gramStart"/>
-      <w:r>
-        <w:rPr>
-          <w:rFonts w:ascii="Arial" w:eastAsia="Century Gothic" w:hAnsi="Arial" w:cs="Arial"/>
-          <w:bCs/>
-          <w:sz w:val="20"/>
-          <w:szCs w:val="20"/>
-        </w:rPr>
-        <w:t>Queer</w:t>
-      </w:r>
-      <w:proofErr w:type="gramEnd"/>
-      <w:r>
-        <w:rPr>
-          <w:rFonts w:ascii="Arial" w:eastAsia="Century Gothic" w:hAnsi="Arial" w:cs="Arial"/>
-          <w:bCs/>
-          <w:sz w:val="20"/>
-          <w:szCs w:val="20"/>
-        </w:rPr>
-        <w:t xml:space="preserve"> Kid: </w:t>
+        <w:t xml:space="preserve"> Queer Kid: </w:t>
       </w:r>
       <w:proofErr w:type="spellStart"/>
       <w:r>
@@ -10695,16 +11030,7 @@
           <w:sz w:val="20"/>
           <w:szCs w:val="20"/>
         </w:rPr>
-        <w:t xml:space="preserve"> </w:t>
-      </w:r>
-      <w:r>
-        <w:rPr>
-          <w:rFonts w:ascii="Arial" w:eastAsia="Century Gothic" w:hAnsi="Arial" w:cs="Arial"/>
-          <w:bCs/>
-          <w:sz w:val="20"/>
-          <w:szCs w:val="20"/>
-        </w:rPr>
-        <w:t xml:space="preserve">Kettering University </w:t>
+        <w:t xml:space="preserve"> Kettering University </w:t>
       </w:r>
       <w:proofErr w:type="spellStart"/>
       <w:r>
@@ -10771,34 +11097,7 @@
           <w:sz w:val="20"/>
           <w:szCs w:val="20"/>
         </w:rPr>
-        <w:t>November</w:t>
-      </w:r>
-      <w:r>
-        <w:rPr>
-          <w:rFonts w:ascii="Arial" w:eastAsia="Century Gothic" w:hAnsi="Arial" w:cs="Arial"/>
-          <w:bCs/>
-          <w:sz w:val="20"/>
-          <w:szCs w:val="20"/>
-        </w:rPr>
-        <w:t xml:space="preserve"> 1</w:t>
-      </w:r>
-      <w:r>
-        <w:rPr>
-          <w:rFonts w:ascii="Arial" w:eastAsia="Century Gothic" w:hAnsi="Arial" w:cs="Arial"/>
-          <w:bCs/>
-          <w:sz w:val="20"/>
-          <w:szCs w:val="20"/>
-        </w:rPr>
-        <w:t>6</w:t>
-      </w:r>
-      <w:r>
-        <w:rPr>
-          <w:rFonts w:ascii="Arial" w:eastAsia="Century Gothic" w:hAnsi="Arial" w:cs="Arial"/>
-          <w:bCs/>
-          <w:sz w:val="20"/>
-          <w:szCs w:val="20"/>
-        </w:rPr>
-        <w:t>, 2020</w:t>
+        <w:t>November 16, 2020</w:t>
       </w:r>
       <w:r>
         <w:rPr>
@@ -11056,6 +11355,7 @@
           <w:sz w:val="20"/>
           <w:szCs w:val="20"/>
         </w:rPr>
+        <w:lastRenderedPageBreak/>
         <w:t>Tapia</w:t>
       </w:r>
       <w:proofErr w:type="spellEnd"/>
@@ -11317,7 +11617,6 @@
           <w:sz w:val="20"/>
           <w:szCs w:val="20"/>
         </w:rPr>
-        <w:lastRenderedPageBreak/>
         <w:t xml:space="preserve">Outstanding Thesis Award | Kettering University </w:t>
       </w:r>
       <w:r>
@@ -12263,6 +12562,15 @@
           <w:szCs w:val="20"/>
         </w:rPr>
         <w:t>2019</w:t>
+      </w:r>
+      <w:r>
+        <w:rPr>
+          <w:rFonts w:ascii="Arial" w:eastAsia="Century Gothic" w:hAnsi="Arial" w:cs="Arial"/>
+          <w:color w:val="7D9532" w:themeColor="accent6" w:themeShade="BF"/>
+          <w:sz w:val="20"/>
+          <w:szCs w:val="20"/>
+        </w:rPr>
+        <w:t>, 2021</w:t>
       </w:r>
     </w:p>
     <w:p>

</xml_diff>

<commit_message>
Update ICHI paper, CV, and resume
</commit_message>
<xml_diff>
--- a/Resumes_CVs/Tya Chuanromanee CV.docx
+++ b/Resumes_CVs/Tya Chuanromanee CV.docx
@@ -31,9 +31,8 @@
           <w:sz w:val="40"/>
           <w:szCs w:val="40"/>
         </w:rPr>
-        <w:t xml:space="preserve"> </w:t>
-      </w:r>
-      <w:proofErr w:type="spellStart"/>
+        <w:t xml:space="preserve"> (Tee)</w:t>
+      </w:r>
       <w:r>
         <w:rPr>
           <w:rFonts w:ascii="Arial" w:eastAsia="Century Gothic" w:hAnsi="Arial" w:cs="Arial"/>
@@ -41,6 +40,16 @@
           <w:sz w:val="40"/>
           <w:szCs w:val="40"/>
         </w:rPr>
+        <w:t xml:space="preserve"> </w:t>
+      </w:r>
+      <w:proofErr w:type="spellStart"/>
+      <w:r>
+        <w:rPr>
+          <w:rFonts w:ascii="Arial" w:eastAsia="Century Gothic" w:hAnsi="Arial" w:cs="Arial"/>
+          <w:color w:val="7D9532" w:themeColor="accent6" w:themeShade="BF"/>
+          <w:sz w:val="40"/>
+          <w:szCs w:val="40"/>
+        </w:rPr>
         <w:t>Chuanromanee</w:t>
       </w:r>
       <w:proofErr w:type="spellEnd"/>
@@ -252,9 +261,8 @@
           <w:sz w:val="20"/>
           <w:szCs w:val="20"/>
         </w:rPr>
-        <w:t xml:space="preserve">Graduate Research </w:t>
-      </w:r>
-      <w:proofErr w:type="spellStart"/>
+        <w:t>UX Research Intern</w:t>
+      </w:r>
       <w:r>
         <w:rPr>
           <w:rFonts w:ascii="Arial" w:eastAsia="Century Gothic" w:hAnsi="Arial" w:cs="Arial"/>
@@ -263,17 +271,6 @@
           <w:sz w:val="20"/>
           <w:szCs w:val="20"/>
         </w:rPr>
-        <w:t>Assistant</w:t>
-      </w:r>
-      <w:proofErr w:type="spellEnd"/>
-      <w:r>
-        <w:rPr>
-          <w:rFonts w:ascii="Arial" w:eastAsia="Century Gothic" w:hAnsi="Arial" w:cs="Arial"/>
-          <w:b/>
-          <w:color w:val="434343"/>
-          <w:sz w:val="20"/>
-          <w:szCs w:val="20"/>
-        </w:rPr>
         <w:t xml:space="preserve"> | </w:t>
       </w:r>
       <w:r>
@@ -283,9 +280,8 @@
           <w:sz w:val="20"/>
           <w:szCs w:val="20"/>
         </w:rPr>
-        <w:t xml:space="preserve">08/2018 - </w:t>
-      </w:r>
-      <w:proofErr w:type="spellStart"/>
+        <w:t>0</w:t>
+      </w:r>
       <w:r>
         <w:rPr>
           <w:rFonts w:ascii="Arial" w:eastAsia="Century Gothic" w:hAnsi="Arial" w:cs="Arial"/>
@@ -293,9 +289,62 @@
           <w:sz w:val="20"/>
           <w:szCs w:val="20"/>
         </w:rPr>
-        <w:t>Present</w:t>
-      </w:r>
-      <w:proofErr w:type="spellEnd"/>
+        <w:t>6</w:t>
+      </w:r>
+      <w:r>
+        <w:rPr>
+          <w:rFonts w:ascii="Arial" w:eastAsia="Century Gothic" w:hAnsi="Arial" w:cs="Arial"/>
+          <w:color w:val="7D9532" w:themeColor="accent6" w:themeShade="BF"/>
+          <w:sz w:val="20"/>
+          <w:szCs w:val="20"/>
+        </w:rPr>
+        <w:t>/20</w:t>
+      </w:r>
+      <w:r>
+        <w:rPr>
+          <w:rFonts w:ascii="Arial" w:eastAsia="Century Gothic" w:hAnsi="Arial" w:cs="Arial"/>
+          <w:color w:val="7D9532" w:themeColor="accent6" w:themeShade="BF"/>
+          <w:sz w:val="20"/>
+          <w:szCs w:val="20"/>
+        </w:rPr>
+        <w:t>21</w:t>
+      </w:r>
+      <w:r>
+        <w:rPr>
+          <w:rFonts w:ascii="Arial" w:eastAsia="Century Gothic" w:hAnsi="Arial" w:cs="Arial"/>
+          <w:color w:val="7D9532" w:themeColor="accent6" w:themeShade="BF"/>
+          <w:sz w:val="20"/>
+          <w:szCs w:val="20"/>
+        </w:rPr>
+        <w:t xml:space="preserve"> </w:t>
+      </w:r>
+      <w:r>
+        <w:rPr>
+          <w:rFonts w:ascii="Arial" w:eastAsia="Century Gothic" w:hAnsi="Arial" w:cs="Arial"/>
+          <w:color w:val="7D9532" w:themeColor="accent6" w:themeShade="BF"/>
+          <w:sz w:val="20"/>
+          <w:szCs w:val="20"/>
+        </w:rPr>
+        <w:t>–</w:t>
+      </w:r>
+      <w:r>
+        <w:rPr>
+          <w:rFonts w:ascii="Arial" w:eastAsia="Century Gothic" w:hAnsi="Arial" w:cs="Arial"/>
+          <w:color w:val="7D9532" w:themeColor="accent6" w:themeShade="BF"/>
+          <w:sz w:val="20"/>
+          <w:szCs w:val="20"/>
+        </w:rPr>
+        <w:t xml:space="preserve"> </w:t>
+      </w:r>
+      <w:r>
+        <w:rPr>
+          <w:rFonts w:ascii="Arial" w:eastAsia="Century Gothic" w:hAnsi="Arial" w:cs="Arial"/>
+          <w:color w:val="7D9532" w:themeColor="accent6" w:themeShade="BF"/>
+          <w:sz w:val="20"/>
+          <w:szCs w:val="20"/>
+        </w:rPr>
+        <w:t>08/2021</w:t>
+      </w:r>
     </w:p>
     <w:p>
       <w:pPr>
@@ -316,29 +365,7 @@
           <w:sz w:val="20"/>
           <w:szCs w:val="20"/>
         </w:rPr>
-        <w:t xml:space="preserve">University </w:t>
-      </w:r>
-      <w:proofErr w:type="spellStart"/>
-      <w:r>
-        <w:rPr>
-          <w:rFonts w:ascii="Arial" w:eastAsia="Century Gothic" w:hAnsi="Arial" w:cs="Arial"/>
-          <w:bCs/>
-          <w:color w:val="434343"/>
-          <w:sz w:val="20"/>
-          <w:szCs w:val="20"/>
-        </w:rPr>
-        <w:t>of</w:t>
-      </w:r>
-      <w:proofErr w:type="spellEnd"/>
-      <w:r>
-        <w:rPr>
-          <w:rFonts w:ascii="Arial" w:eastAsia="Century Gothic" w:hAnsi="Arial" w:cs="Arial"/>
-          <w:bCs/>
-          <w:color w:val="434343"/>
-          <w:sz w:val="20"/>
-          <w:szCs w:val="20"/>
-        </w:rPr>
-        <w:t xml:space="preserve"> Notre Dame</w:t>
+        <w:t>Facebook</w:t>
       </w:r>
       <w:r>
         <w:rPr>
@@ -358,7 +385,7 @@
           <w:sz w:val="20"/>
           <w:szCs w:val="20"/>
         </w:rPr>
-        <w:t>Notre Dame, IN</w:t>
+        <w:t>Seattle, WA</w:t>
       </w:r>
     </w:p>
     <w:p>
@@ -384,7 +411,7 @@
           <w:sz w:val="20"/>
           <w:szCs w:val="20"/>
         </w:rPr>
-        <w:t>Conduct</w:t>
+        <w:t>Investigate</w:t>
       </w:r>
       <w:proofErr w:type="spellEnd"/>
       <w:r>
@@ -404,7 +431,7 @@
           <w:sz w:val="20"/>
           <w:szCs w:val="20"/>
         </w:rPr>
-        <w:t>and</w:t>
+        <w:t>creators</w:t>
       </w:r>
       <w:proofErr w:type="spellEnd"/>
       <w:r>
@@ -414,7 +441,7 @@
           <w:sz w:val="20"/>
           <w:szCs w:val="20"/>
         </w:rPr>
-        <w:t xml:space="preserve"> </w:t>
+        <w:t xml:space="preserve">‘ </w:t>
       </w:r>
       <w:proofErr w:type="spellStart"/>
       <w:r>
@@ -424,7 +451,7 @@
           <w:sz w:val="20"/>
           <w:szCs w:val="20"/>
         </w:rPr>
-        <w:t>analyze</w:t>
+        <w:t>pain</w:t>
       </w:r>
       <w:proofErr w:type="spellEnd"/>
       <w:r>
@@ -434,7 +461,7 @@
           <w:sz w:val="20"/>
           <w:szCs w:val="20"/>
         </w:rPr>
-        <w:t xml:space="preserve"> semi-</w:t>
+        <w:t xml:space="preserve"> </w:t>
       </w:r>
       <w:proofErr w:type="spellStart"/>
       <w:r>
@@ -444,7 +471,7 @@
           <w:sz w:val="20"/>
           <w:szCs w:val="20"/>
         </w:rPr>
-        <w:t>structured</w:t>
+        <w:t>points</w:t>
       </w:r>
       <w:proofErr w:type="spellEnd"/>
       <w:r>
@@ -454,7 +481,7 @@
           <w:sz w:val="20"/>
           <w:szCs w:val="20"/>
         </w:rPr>
-        <w:t xml:space="preserve"> </w:t>
+        <w:t xml:space="preserve"> in </w:t>
       </w:r>
       <w:proofErr w:type="spellStart"/>
       <w:r>
@@ -464,7 +491,7 @@
           <w:sz w:val="20"/>
           <w:szCs w:val="20"/>
         </w:rPr>
-        <w:t>interviews</w:t>
+        <w:t>using</w:t>
       </w:r>
       <w:proofErr w:type="spellEnd"/>
       <w:r>
@@ -474,7 +501,7 @@
           <w:sz w:val="20"/>
           <w:szCs w:val="20"/>
         </w:rPr>
-        <w:t xml:space="preserve"> </w:t>
+        <w:t xml:space="preserve"> Live Ad Breaks </w:t>
       </w:r>
       <w:proofErr w:type="spellStart"/>
       <w:r>
@@ -484,47 +511,7 @@
           <w:sz w:val="20"/>
           <w:szCs w:val="20"/>
         </w:rPr>
-        <w:t>using</w:t>
-      </w:r>
-      <w:proofErr w:type="spellEnd"/>
-      <w:r>
-        <w:rPr>
-          <w:rFonts w:ascii="Arial" w:hAnsi="Arial" w:cs="Arial"/>
-          <w:bCs/>
-          <w:sz w:val="20"/>
-          <w:szCs w:val="20"/>
-        </w:rPr>
-        <w:t xml:space="preserve"> open </w:t>
-      </w:r>
-      <w:proofErr w:type="spellStart"/>
-      <w:r>
-        <w:rPr>
-          <w:rFonts w:ascii="Arial" w:hAnsi="Arial" w:cs="Arial"/>
-          <w:bCs/>
-          <w:sz w:val="20"/>
-          <w:szCs w:val="20"/>
-        </w:rPr>
-        <w:t>and</w:t>
-      </w:r>
-      <w:proofErr w:type="spellEnd"/>
-      <w:r>
-        <w:rPr>
-          <w:rFonts w:ascii="Arial" w:hAnsi="Arial" w:cs="Arial"/>
-          <w:bCs/>
-          <w:sz w:val="20"/>
-          <w:szCs w:val="20"/>
-        </w:rPr>
-        <w:t xml:space="preserve"> axial </w:t>
-      </w:r>
-      <w:proofErr w:type="spellStart"/>
-      <w:r>
-        <w:rPr>
-          <w:rFonts w:ascii="Arial" w:hAnsi="Arial" w:cs="Arial"/>
-          <w:bCs/>
-          <w:sz w:val="20"/>
-          <w:szCs w:val="20"/>
-        </w:rPr>
-        <w:t>coding</w:t>
+        <w:t>feature</w:t>
       </w:r>
       <w:proofErr w:type="spellEnd"/>
     </w:p>
@@ -543,6 +530,7 @@
           <w:szCs w:val="20"/>
         </w:rPr>
       </w:pPr>
+      <w:proofErr w:type="spellStart"/>
       <w:r>
         <w:rPr>
           <w:rFonts w:ascii="Arial" w:hAnsi="Arial" w:cs="Arial"/>
@@ -550,9 +538,9 @@
           <w:sz w:val="20"/>
           <w:szCs w:val="20"/>
         </w:rPr>
-        <w:t xml:space="preserve">Create </w:t>
-      </w:r>
-      <w:proofErr w:type="spellStart"/>
+        <w:t>Conduct</w:t>
+      </w:r>
+      <w:proofErr w:type="spellEnd"/>
       <w:r>
         <w:rPr>
           <w:rFonts w:ascii="Arial" w:hAnsi="Arial" w:cs="Arial"/>
@@ -560,6 +548,76 @@
           <w:sz w:val="20"/>
           <w:szCs w:val="20"/>
         </w:rPr>
+        <w:t xml:space="preserve"> </w:t>
+      </w:r>
+      <w:proofErr w:type="spellStart"/>
+      <w:r>
+        <w:rPr>
+          <w:rFonts w:ascii="Arial" w:hAnsi="Arial" w:cs="Arial"/>
+          <w:bCs/>
+          <w:sz w:val="20"/>
+          <w:szCs w:val="20"/>
+        </w:rPr>
+        <w:t>interviews</w:t>
+      </w:r>
+      <w:proofErr w:type="spellEnd"/>
+      <w:r>
+        <w:rPr>
+          <w:rFonts w:ascii="Arial" w:hAnsi="Arial" w:cs="Arial"/>
+          <w:bCs/>
+          <w:sz w:val="20"/>
+          <w:szCs w:val="20"/>
+        </w:rPr>
+        <w:t xml:space="preserve"> </w:t>
+      </w:r>
+      <w:proofErr w:type="spellStart"/>
+      <w:r>
+        <w:rPr>
+          <w:rFonts w:ascii="Arial" w:hAnsi="Arial" w:cs="Arial"/>
+          <w:bCs/>
+          <w:sz w:val="20"/>
+          <w:szCs w:val="20"/>
+        </w:rPr>
+        <w:t>with</w:t>
+      </w:r>
+      <w:proofErr w:type="spellEnd"/>
+      <w:r>
+        <w:rPr>
+          <w:rFonts w:ascii="Arial" w:hAnsi="Arial" w:cs="Arial"/>
+          <w:bCs/>
+          <w:sz w:val="20"/>
+          <w:szCs w:val="20"/>
+        </w:rPr>
+        <w:t xml:space="preserve"> </w:t>
+      </w:r>
+      <w:proofErr w:type="spellStart"/>
+      <w:r>
+        <w:rPr>
+          <w:rFonts w:ascii="Arial" w:hAnsi="Arial" w:cs="Arial"/>
+          <w:bCs/>
+          <w:sz w:val="20"/>
+          <w:szCs w:val="20"/>
+        </w:rPr>
+        <w:t>users</w:t>
+      </w:r>
+      <w:proofErr w:type="spellEnd"/>
+      <w:r>
+        <w:rPr>
+          <w:rFonts w:ascii="Arial" w:hAnsi="Arial" w:cs="Arial"/>
+          <w:bCs/>
+          <w:sz w:val="20"/>
+          <w:szCs w:val="20"/>
+        </w:rPr>
+        <w:t xml:space="preserve"> </w:t>
+      </w:r>
+      <w:proofErr w:type="spellStart"/>
+      <w:r>
+        <w:rPr>
+          <w:rFonts w:ascii="Arial" w:hAnsi="Arial" w:cs="Arial"/>
+          <w:bCs/>
+          <w:sz w:val="20"/>
+          <w:szCs w:val="20"/>
+        </w:rPr>
         <w:t>and</w:t>
       </w:r>
       <w:proofErr w:type="spellEnd"/>
@@ -570,7 +628,7 @@
           <w:sz w:val="20"/>
           <w:szCs w:val="20"/>
         </w:rPr>
-        <w:t xml:space="preserve"> </w:t>
+        <w:t xml:space="preserve"> non-users </w:t>
       </w:r>
       <w:proofErr w:type="spellStart"/>
       <w:r>
@@ -580,7 +638,7 @@
           <w:sz w:val="20"/>
           <w:szCs w:val="20"/>
         </w:rPr>
-        <w:t>evaluate</w:t>
+        <w:t>of</w:t>
       </w:r>
       <w:proofErr w:type="spellEnd"/>
       <w:r>
@@ -590,59 +648,8 @@
           <w:sz w:val="20"/>
           <w:szCs w:val="20"/>
         </w:rPr>
-        <w:t xml:space="preserve"> </w:t>
-      </w:r>
-      <w:proofErr w:type="spellStart"/>
-      <w:r>
-        <w:rPr>
-          <w:rFonts w:ascii="Arial" w:hAnsi="Arial" w:cs="Arial"/>
-          <w:bCs/>
-          <w:sz w:val="20"/>
-          <w:szCs w:val="20"/>
-        </w:rPr>
-        <w:t>paper</w:t>
-      </w:r>
-      <w:proofErr w:type="spellEnd"/>
-      <w:r>
-        <w:rPr>
-          <w:rFonts w:ascii="Arial" w:hAnsi="Arial" w:cs="Arial"/>
-          <w:bCs/>
-          <w:sz w:val="20"/>
-          <w:szCs w:val="20"/>
-        </w:rPr>
-        <w:t xml:space="preserve"> </w:t>
-      </w:r>
-      <w:proofErr w:type="spellStart"/>
-      <w:r>
-        <w:rPr>
-          <w:rFonts w:ascii="Arial" w:hAnsi="Arial" w:cs="Arial"/>
-          <w:bCs/>
-          <w:sz w:val="20"/>
-          <w:szCs w:val="20"/>
-        </w:rPr>
-        <w:t>and</w:t>
-      </w:r>
-      <w:proofErr w:type="spellEnd"/>
-      <w:r>
-        <w:rPr>
-          <w:rFonts w:ascii="Arial" w:hAnsi="Arial" w:cs="Arial"/>
-          <w:bCs/>
-          <w:sz w:val="20"/>
-          <w:szCs w:val="20"/>
-        </w:rPr>
-        <w:t xml:space="preserve"> digital </w:t>
-      </w:r>
-      <w:proofErr w:type="spellStart"/>
-      <w:r>
-        <w:rPr>
-          <w:rFonts w:ascii="Arial" w:hAnsi="Arial" w:cs="Arial"/>
-          <w:bCs/>
-          <w:sz w:val="20"/>
-          <w:szCs w:val="20"/>
-        </w:rPr>
-        <w:t>prototypes</w:t>
-      </w:r>
-      <w:proofErr w:type="spellEnd"/>
+        <w:t xml:space="preserve"> Live Ad Breaks</w:t>
+      </w:r>
     </w:p>
     <w:p>
       <w:pPr>
@@ -659,6 +666,7 @@
           <w:szCs w:val="20"/>
         </w:rPr>
       </w:pPr>
+      <w:proofErr w:type="spellStart"/>
       <w:r>
         <w:rPr>
           <w:rFonts w:ascii="Arial" w:hAnsi="Arial" w:cs="Arial"/>
@@ -666,9 +674,9 @@
           <w:sz w:val="20"/>
           <w:szCs w:val="20"/>
         </w:rPr>
-        <w:t xml:space="preserve">Design </w:t>
-      </w:r>
-      <w:proofErr w:type="spellStart"/>
+        <w:t>Present</w:t>
+      </w:r>
+      <w:proofErr w:type="spellEnd"/>
       <w:r>
         <w:rPr>
           <w:rFonts w:ascii="Arial" w:hAnsi="Arial" w:cs="Arial"/>
@@ -676,9 +684,9 @@
           <w:sz w:val="20"/>
           <w:szCs w:val="20"/>
         </w:rPr>
-        <w:t>and</w:t>
-      </w:r>
-      <w:proofErr w:type="spellEnd"/>
+        <w:t xml:space="preserve"> </w:t>
+      </w:r>
+      <w:proofErr w:type="spellStart"/>
       <w:r>
         <w:rPr>
           <w:rFonts w:ascii="Arial" w:hAnsi="Arial" w:cs="Arial"/>
@@ -686,9 +694,9 @@
           <w:sz w:val="20"/>
           <w:szCs w:val="20"/>
         </w:rPr>
-        <w:t xml:space="preserve"> </w:t>
-      </w:r>
-      <w:proofErr w:type="spellStart"/>
+        <w:t>findings</w:t>
+      </w:r>
+      <w:proofErr w:type="spellEnd"/>
       <w:r>
         <w:rPr>
           <w:rFonts w:ascii="Arial" w:hAnsi="Arial" w:cs="Arial"/>
@@ -696,9 +704,9 @@
           <w:sz w:val="20"/>
           <w:szCs w:val="20"/>
         </w:rPr>
-        <w:t>implement</w:t>
-      </w:r>
-      <w:proofErr w:type="spellEnd"/>
+        <w:t xml:space="preserve"> </w:t>
+      </w:r>
+      <w:proofErr w:type="spellStart"/>
       <w:r>
         <w:rPr>
           <w:rFonts w:ascii="Arial" w:hAnsi="Arial" w:cs="Arial"/>
@@ -706,9 +714,9 @@
           <w:sz w:val="20"/>
           <w:szCs w:val="20"/>
         </w:rPr>
-        <w:t xml:space="preserve"> </w:t>
-      </w:r>
-      <w:proofErr w:type="spellStart"/>
+        <w:t>to</w:t>
+      </w:r>
+      <w:proofErr w:type="spellEnd"/>
       <w:r>
         <w:rPr>
           <w:rFonts w:ascii="Arial" w:hAnsi="Arial" w:cs="Arial"/>
@@ -716,9 +724,9 @@
           <w:sz w:val="20"/>
           <w:szCs w:val="20"/>
         </w:rPr>
-        <w:t>Mechanical</w:t>
-      </w:r>
-      <w:proofErr w:type="spellEnd"/>
+        <w:t xml:space="preserve"> </w:t>
+      </w:r>
+      <w:proofErr w:type="spellStart"/>
       <w:r>
         <w:rPr>
           <w:rFonts w:ascii="Arial" w:hAnsi="Arial" w:cs="Arial"/>
@@ -726,119 +734,136 @@
           <w:sz w:val="20"/>
           <w:szCs w:val="20"/>
         </w:rPr>
-        <w:t xml:space="preserve"> Turk </w:t>
-      </w:r>
-      <w:proofErr w:type="spellStart"/>
-      <w:r>
-        <w:rPr>
-          <w:rFonts w:ascii="Arial" w:hAnsi="Arial" w:cs="Arial"/>
-          <w:bCs/>
-          <w:sz w:val="20"/>
-          <w:szCs w:val="20"/>
-        </w:rPr>
-        <w:t>experiments</w:t>
-      </w:r>
-      <w:proofErr w:type="spellEnd"/>
-      <w:r>
-        <w:rPr>
-          <w:rFonts w:ascii="Arial" w:hAnsi="Arial" w:cs="Arial"/>
-          <w:bCs/>
-          <w:sz w:val="20"/>
-          <w:szCs w:val="20"/>
-        </w:rPr>
-        <w:t xml:space="preserve"> </w:t>
-      </w:r>
-      <w:proofErr w:type="spellStart"/>
-      <w:r>
-        <w:rPr>
-          <w:rFonts w:ascii="Arial" w:hAnsi="Arial" w:cs="Arial"/>
-          <w:bCs/>
-          <w:sz w:val="20"/>
-          <w:szCs w:val="20"/>
-        </w:rPr>
-        <w:t>to</w:t>
-      </w:r>
-      <w:proofErr w:type="spellEnd"/>
-      <w:r>
-        <w:rPr>
-          <w:rFonts w:ascii="Arial" w:hAnsi="Arial" w:cs="Arial"/>
-          <w:bCs/>
-          <w:sz w:val="20"/>
-          <w:szCs w:val="20"/>
-        </w:rPr>
-        <w:t xml:space="preserve"> </w:t>
-      </w:r>
-      <w:proofErr w:type="spellStart"/>
-      <w:r>
-        <w:rPr>
-          <w:rFonts w:ascii="Arial" w:hAnsi="Arial" w:cs="Arial"/>
-          <w:bCs/>
-          <w:sz w:val="20"/>
-          <w:szCs w:val="20"/>
-        </w:rPr>
-        <w:t>evaluate</w:t>
-      </w:r>
-      <w:proofErr w:type="spellEnd"/>
-      <w:r>
-        <w:rPr>
-          <w:rFonts w:ascii="Arial" w:hAnsi="Arial" w:cs="Arial"/>
-          <w:bCs/>
-          <w:sz w:val="20"/>
-          <w:szCs w:val="20"/>
-        </w:rPr>
-        <w:t xml:space="preserve"> </w:t>
-      </w:r>
-      <w:proofErr w:type="spellStart"/>
-      <w:r>
-        <w:rPr>
-          <w:rFonts w:ascii="Arial" w:hAnsi="Arial" w:cs="Arial"/>
-          <w:bCs/>
-          <w:sz w:val="20"/>
-          <w:szCs w:val="20"/>
-        </w:rPr>
-        <w:t>cognitive</w:t>
-      </w:r>
-      <w:proofErr w:type="spellEnd"/>
-      <w:r>
-        <w:rPr>
-          <w:rFonts w:ascii="Arial" w:hAnsi="Arial" w:cs="Arial"/>
-          <w:bCs/>
-          <w:sz w:val="20"/>
-          <w:szCs w:val="20"/>
-        </w:rPr>
-        <w:t xml:space="preserve"> </w:t>
-      </w:r>
-      <w:proofErr w:type="spellStart"/>
-      <w:r>
-        <w:rPr>
-          <w:rFonts w:ascii="Arial" w:hAnsi="Arial" w:cs="Arial"/>
-          <w:bCs/>
-          <w:sz w:val="20"/>
-          <w:szCs w:val="20"/>
-        </w:rPr>
-        <w:t>biases</w:t>
-      </w:r>
-      <w:proofErr w:type="spellEnd"/>
-      <w:r>
-        <w:rPr>
-          <w:rFonts w:ascii="Arial" w:hAnsi="Arial" w:cs="Arial"/>
-          <w:bCs/>
-          <w:sz w:val="20"/>
-          <w:szCs w:val="20"/>
-        </w:rPr>
-        <w:t xml:space="preserve"> in </w:t>
-      </w:r>
-      <w:proofErr w:type="spellStart"/>
-      <w:r>
-        <w:rPr>
-          <w:rFonts w:ascii="Arial" w:hAnsi="Arial" w:cs="Arial"/>
-          <w:bCs/>
-          <w:sz w:val="20"/>
-          <w:szCs w:val="20"/>
-        </w:rPr>
-        <w:t>visualizations</w:t>
-      </w:r>
-      <w:proofErr w:type="spellEnd"/>
+        <w:t>stakeholders</w:t>
+      </w:r>
+      <w:proofErr w:type="spellEnd"/>
+    </w:p>
+    <w:p>
+      <w:pPr>
+        <w:spacing w:after="120" w:line="240" w:lineRule="auto"/>
+        <w:rPr>
+          <w:rFonts w:ascii="Arial" w:eastAsia="Century Gothic" w:hAnsi="Arial" w:cs="Arial"/>
+          <w:color w:val="7D9532" w:themeColor="accent6" w:themeShade="BF"/>
+          <w:sz w:val="20"/>
+          <w:szCs w:val="20"/>
+        </w:rPr>
+      </w:pPr>
+      <w:r>
+        <w:rPr>
+          <w:rFonts w:ascii="Arial" w:eastAsia="Century Gothic" w:hAnsi="Arial" w:cs="Arial"/>
+          <w:b/>
+          <w:color w:val="434343"/>
+          <w:sz w:val="20"/>
+          <w:szCs w:val="20"/>
+        </w:rPr>
+        <w:t xml:space="preserve">Graduate Research </w:t>
+      </w:r>
+      <w:proofErr w:type="spellStart"/>
+      <w:r>
+        <w:rPr>
+          <w:rFonts w:ascii="Arial" w:eastAsia="Century Gothic" w:hAnsi="Arial" w:cs="Arial"/>
+          <w:b/>
+          <w:color w:val="434343"/>
+          <w:sz w:val="20"/>
+          <w:szCs w:val="20"/>
+        </w:rPr>
+        <w:t>Assistant</w:t>
+      </w:r>
+      <w:proofErr w:type="spellEnd"/>
+      <w:r>
+        <w:rPr>
+          <w:rFonts w:ascii="Arial" w:eastAsia="Century Gothic" w:hAnsi="Arial" w:cs="Arial"/>
+          <w:b/>
+          <w:color w:val="434343"/>
+          <w:sz w:val="20"/>
+          <w:szCs w:val="20"/>
+        </w:rPr>
+        <w:t xml:space="preserve"> | </w:t>
+      </w:r>
+      <w:r>
+        <w:rPr>
+          <w:rFonts w:ascii="Arial" w:eastAsia="Century Gothic" w:hAnsi="Arial" w:cs="Arial"/>
+          <w:color w:val="7D9532" w:themeColor="accent6" w:themeShade="BF"/>
+          <w:sz w:val="20"/>
+          <w:szCs w:val="20"/>
+        </w:rPr>
+        <w:t xml:space="preserve">08/2018 - </w:t>
+      </w:r>
+      <w:proofErr w:type="spellStart"/>
+      <w:r>
+        <w:rPr>
+          <w:rFonts w:ascii="Arial" w:eastAsia="Century Gothic" w:hAnsi="Arial" w:cs="Arial"/>
+          <w:color w:val="7D9532" w:themeColor="accent6" w:themeShade="BF"/>
+          <w:sz w:val="20"/>
+          <w:szCs w:val="20"/>
+        </w:rPr>
+        <w:t>Present</w:t>
+      </w:r>
+      <w:proofErr w:type="spellEnd"/>
+    </w:p>
+    <w:p>
+      <w:pPr>
+        <w:spacing w:after="120" w:line="240" w:lineRule="auto"/>
+        <w:rPr>
+          <w:rFonts w:ascii="Arial" w:eastAsia="Century Gothic" w:hAnsi="Arial" w:cs="Arial"/>
+          <w:bCs/>
+          <w:color w:val="434343"/>
+          <w:sz w:val="20"/>
+          <w:szCs w:val="20"/>
+        </w:rPr>
+      </w:pPr>
+      <w:r>
+        <w:rPr>
+          <w:rFonts w:ascii="Arial" w:eastAsia="Century Gothic" w:hAnsi="Arial" w:cs="Arial"/>
+          <w:bCs/>
+          <w:color w:val="434343"/>
+          <w:sz w:val="20"/>
+          <w:szCs w:val="20"/>
+        </w:rPr>
+        <w:t xml:space="preserve">University </w:t>
+      </w:r>
+      <w:proofErr w:type="spellStart"/>
+      <w:r>
+        <w:rPr>
+          <w:rFonts w:ascii="Arial" w:eastAsia="Century Gothic" w:hAnsi="Arial" w:cs="Arial"/>
+          <w:bCs/>
+          <w:color w:val="434343"/>
+          <w:sz w:val="20"/>
+          <w:szCs w:val="20"/>
+        </w:rPr>
+        <w:t>of</w:t>
+      </w:r>
+      <w:proofErr w:type="spellEnd"/>
+      <w:r>
+        <w:rPr>
+          <w:rFonts w:ascii="Arial" w:eastAsia="Century Gothic" w:hAnsi="Arial" w:cs="Arial"/>
+          <w:bCs/>
+          <w:color w:val="434343"/>
+          <w:sz w:val="20"/>
+          <w:szCs w:val="20"/>
+        </w:rPr>
+        <w:t xml:space="preserve"> Notre Dame</w:t>
+      </w:r>
+      <w:r>
+        <w:rPr>
+          <w:rFonts w:ascii="Arial" w:eastAsia="Century Gothic" w:hAnsi="Arial" w:cs="Arial"/>
+          <w:bCs/>
+          <w:color w:val="434343"/>
+          <w:sz w:val="20"/>
+          <w:szCs w:val="20"/>
+        </w:rPr>
+        <w:t xml:space="preserve"> | </w:t>
+      </w:r>
+      <w:r>
+        <w:rPr>
+          <w:rFonts w:ascii="Arial" w:eastAsia="Century Gothic" w:hAnsi="Arial" w:cs="Arial"/>
+          <w:bCs/>
+          <w:color w:val="434343"/>
+          <w:sz w:val="20"/>
+          <w:szCs w:val="20"/>
+        </w:rPr>
+        <w:t>Notre Dame, IN</w:t>
+      </w:r>
     </w:p>
     <w:p>
       <w:pPr>
@@ -855,15 +880,7 @@
           <w:szCs w:val="20"/>
         </w:rPr>
       </w:pPr>
-      <w:r>
-        <w:rPr>
-          <w:rFonts w:ascii="Calibri" w:hAnsi="Calibri" w:cs="Calibri"/>
-          <w:bCs/>
-          <w:sz w:val="20"/>
-          <w:szCs w:val="20"/>
-        </w:rPr>
-        <w:t>﻿</w:t>
-      </w:r>
+      <w:proofErr w:type="spellStart"/>
       <w:r>
         <w:rPr>
           <w:rFonts w:ascii="Arial" w:hAnsi="Arial" w:cs="Arial"/>
@@ -871,9 +888,9 @@
           <w:sz w:val="20"/>
           <w:szCs w:val="20"/>
         </w:rPr>
-        <w:t xml:space="preserve">Design </w:t>
-      </w:r>
-      <w:proofErr w:type="spellStart"/>
+        <w:t>Conduct</w:t>
+      </w:r>
+      <w:proofErr w:type="spellEnd"/>
       <w:r>
         <w:rPr>
           <w:rFonts w:ascii="Arial" w:hAnsi="Arial" w:cs="Arial"/>
@@ -881,6 +898,16 @@
           <w:sz w:val="20"/>
           <w:szCs w:val="20"/>
         </w:rPr>
+        <w:t xml:space="preserve"> </w:t>
+      </w:r>
+      <w:proofErr w:type="spellStart"/>
+      <w:r>
+        <w:rPr>
+          <w:rFonts w:ascii="Arial" w:hAnsi="Arial" w:cs="Arial"/>
+          <w:bCs/>
+          <w:sz w:val="20"/>
+          <w:szCs w:val="20"/>
+        </w:rPr>
         <w:t>and</w:t>
       </w:r>
       <w:proofErr w:type="spellEnd"/>
@@ -901,7 +928,7 @@
           <w:sz w:val="20"/>
           <w:szCs w:val="20"/>
         </w:rPr>
-        <w:t>conduct</w:t>
+        <w:t>analyze</w:t>
       </w:r>
       <w:proofErr w:type="spellEnd"/>
       <w:r>
@@ -911,7 +938,7 @@
           <w:sz w:val="20"/>
           <w:szCs w:val="20"/>
         </w:rPr>
-        <w:t xml:space="preserve"> </w:t>
+        <w:t xml:space="preserve"> semi-</w:t>
       </w:r>
       <w:proofErr w:type="spellStart"/>
       <w:r>
@@ -921,7 +948,7 @@
           <w:sz w:val="20"/>
           <w:szCs w:val="20"/>
         </w:rPr>
-        <w:t>user</w:t>
+        <w:t>structured</w:t>
       </w:r>
       <w:proofErr w:type="spellEnd"/>
       <w:r>
@@ -941,7 +968,7 @@
           <w:sz w:val="20"/>
           <w:szCs w:val="20"/>
         </w:rPr>
-        <w:t>studies</w:t>
+        <w:t>interviews</w:t>
       </w:r>
       <w:proofErr w:type="spellEnd"/>
       <w:r>
@@ -961,6 +988,26 @@
           <w:sz w:val="20"/>
           <w:szCs w:val="20"/>
         </w:rPr>
+        <w:t>using</w:t>
+      </w:r>
+      <w:proofErr w:type="spellEnd"/>
+      <w:r>
+        <w:rPr>
+          <w:rFonts w:ascii="Arial" w:hAnsi="Arial" w:cs="Arial"/>
+          <w:bCs/>
+          <w:sz w:val="20"/>
+          <w:szCs w:val="20"/>
+        </w:rPr>
+        <w:t xml:space="preserve"> open </w:t>
+      </w:r>
+      <w:proofErr w:type="spellStart"/>
+      <w:r>
+        <w:rPr>
+          <w:rFonts w:ascii="Arial" w:hAnsi="Arial" w:cs="Arial"/>
+          <w:bCs/>
+          <w:sz w:val="20"/>
+          <w:szCs w:val="20"/>
+        </w:rPr>
         <w:t>and</w:t>
       </w:r>
       <w:proofErr w:type="spellEnd"/>
@@ -971,7 +1018,7 @@
           <w:sz w:val="20"/>
           <w:szCs w:val="20"/>
         </w:rPr>
-        <w:t xml:space="preserve"> </w:t>
+        <w:t xml:space="preserve"> axial </w:t>
       </w:r>
       <w:proofErr w:type="spellStart"/>
       <w:r>
@@ -981,27 +1028,7 @@
           <w:sz w:val="20"/>
           <w:szCs w:val="20"/>
         </w:rPr>
-        <w:t>participatory</w:t>
-      </w:r>
-      <w:proofErr w:type="spellEnd"/>
-      <w:r>
-        <w:rPr>
-          <w:rFonts w:ascii="Arial" w:hAnsi="Arial" w:cs="Arial"/>
-          <w:bCs/>
-          <w:sz w:val="20"/>
-          <w:szCs w:val="20"/>
-        </w:rPr>
-        <w:t xml:space="preserve"> design </w:t>
-      </w:r>
-      <w:proofErr w:type="spellStart"/>
-      <w:r>
-        <w:rPr>
-          <w:rFonts w:ascii="Arial" w:hAnsi="Arial" w:cs="Arial"/>
-          <w:bCs/>
-          <w:sz w:val="20"/>
-          <w:szCs w:val="20"/>
-        </w:rPr>
-        <w:t>workshops</w:t>
+        <w:t>coding</w:t>
       </w:r>
       <w:proofErr w:type="spellEnd"/>
     </w:p>
@@ -1020,7 +1047,6 @@
           <w:szCs w:val="20"/>
         </w:rPr>
       </w:pPr>
-      <w:proofErr w:type="spellStart"/>
       <w:r>
         <w:rPr>
           <w:rFonts w:ascii="Arial" w:hAnsi="Arial" w:cs="Arial"/>
@@ -1028,9 +1054,9 @@
           <w:sz w:val="20"/>
           <w:szCs w:val="20"/>
         </w:rPr>
-        <w:t>Oversee</w:t>
-      </w:r>
-      <w:proofErr w:type="spellEnd"/>
+        <w:t xml:space="preserve">Create </w:t>
+      </w:r>
+      <w:proofErr w:type="spellStart"/>
       <w:r>
         <w:rPr>
           <w:rFonts w:ascii="Arial" w:hAnsi="Arial" w:cs="Arial"/>
@@ -1038,9 +1064,9 @@
           <w:sz w:val="20"/>
           <w:szCs w:val="20"/>
         </w:rPr>
-        <w:t xml:space="preserve"> </w:t>
-      </w:r>
-      <w:proofErr w:type="spellStart"/>
+        <w:t>and</w:t>
+      </w:r>
+      <w:proofErr w:type="spellEnd"/>
       <w:r>
         <w:rPr>
           <w:rFonts w:ascii="Arial" w:hAnsi="Arial" w:cs="Arial"/>
@@ -1048,9 +1074,9 @@
           <w:sz w:val="20"/>
           <w:szCs w:val="20"/>
         </w:rPr>
-        <w:t>students</w:t>
-      </w:r>
-      <w:proofErr w:type="spellEnd"/>
+        <w:t xml:space="preserve"> </w:t>
+      </w:r>
+      <w:proofErr w:type="spellStart"/>
       <w:r>
         <w:rPr>
           <w:rFonts w:ascii="Arial" w:hAnsi="Arial" w:cs="Arial"/>
@@ -1058,9 +1084,9 @@
           <w:sz w:val="20"/>
           <w:szCs w:val="20"/>
         </w:rPr>
-        <w:t xml:space="preserve"> </w:t>
-      </w:r>
-      <w:proofErr w:type="spellStart"/>
+        <w:t>evaluate</w:t>
+      </w:r>
+      <w:proofErr w:type="spellEnd"/>
       <w:r>
         <w:rPr>
           <w:rFonts w:ascii="Arial" w:hAnsi="Arial" w:cs="Arial"/>
@@ -1068,6 +1094,36 @@
           <w:sz w:val="20"/>
           <w:szCs w:val="20"/>
         </w:rPr>
+        <w:t xml:space="preserve"> </w:t>
+      </w:r>
+      <w:proofErr w:type="spellStart"/>
+      <w:r>
+        <w:rPr>
+          <w:rFonts w:ascii="Arial" w:hAnsi="Arial" w:cs="Arial"/>
+          <w:bCs/>
+          <w:sz w:val="20"/>
+          <w:szCs w:val="20"/>
+        </w:rPr>
+        <w:t>paper</w:t>
+      </w:r>
+      <w:proofErr w:type="spellEnd"/>
+      <w:r>
+        <w:rPr>
+          <w:rFonts w:ascii="Arial" w:hAnsi="Arial" w:cs="Arial"/>
+          <w:bCs/>
+          <w:sz w:val="20"/>
+          <w:szCs w:val="20"/>
+        </w:rPr>
+        <w:t xml:space="preserve"> </w:t>
+      </w:r>
+      <w:proofErr w:type="spellStart"/>
+      <w:r>
+        <w:rPr>
+          <w:rFonts w:ascii="Arial" w:hAnsi="Arial" w:cs="Arial"/>
+          <w:bCs/>
+          <w:sz w:val="20"/>
+          <w:szCs w:val="20"/>
+        </w:rPr>
         <w:t>and</w:t>
       </w:r>
       <w:proofErr w:type="spellEnd"/>
@@ -1078,7 +1134,7 @@
           <w:sz w:val="20"/>
           <w:szCs w:val="20"/>
         </w:rPr>
-        <w:t xml:space="preserve"> </w:t>
+        <w:t xml:space="preserve"> digital </w:t>
       </w:r>
       <w:proofErr w:type="spellStart"/>
       <w:r>
@@ -1088,47 +1144,7 @@
           <w:sz w:val="20"/>
           <w:szCs w:val="20"/>
         </w:rPr>
-        <w:t>lead</w:t>
-      </w:r>
-      <w:proofErr w:type="spellEnd"/>
-      <w:r>
-        <w:rPr>
-          <w:rFonts w:ascii="Arial" w:hAnsi="Arial" w:cs="Arial"/>
-          <w:bCs/>
-          <w:sz w:val="20"/>
-          <w:szCs w:val="20"/>
-        </w:rPr>
-        <w:t xml:space="preserve"> professional </w:t>
-      </w:r>
-      <w:proofErr w:type="spellStart"/>
-      <w:r>
-        <w:rPr>
-          <w:rFonts w:ascii="Arial" w:hAnsi="Arial" w:cs="Arial"/>
-          <w:bCs/>
-          <w:sz w:val="20"/>
-          <w:szCs w:val="20"/>
-        </w:rPr>
-        <w:t>development</w:t>
-      </w:r>
-      <w:proofErr w:type="spellEnd"/>
-      <w:r>
-        <w:rPr>
-          <w:rFonts w:ascii="Arial" w:hAnsi="Arial" w:cs="Arial"/>
-          <w:bCs/>
-          <w:sz w:val="20"/>
-          <w:szCs w:val="20"/>
-        </w:rPr>
-        <w:t xml:space="preserve"> </w:t>
-      </w:r>
-      <w:proofErr w:type="spellStart"/>
-      <w:r>
-        <w:rPr>
-          <w:rFonts w:ascii="Arial" w:hAnsi="Arial" w:cs="Arial"/>
-          <w:bCs/>
-          <w:sz w:val="20"/>
-          <w:szCs w:val="20"/>
-        </w:rPr>
-        <w:t>meetings</w:t>
+        <w:t>prototypes</w:t>
       </w:r>
       <w:proofErr w:type="spellEnd"/>
     </w:p>
@@ -1147,6 +1163,494 @@
           <w:szCs w:val="20"/>
         </w:rPr>
       </w:pPr>
+      <w:r>
+        <w:rPr>
+          <w:rFonts w:ascii="Arial" w:hAnsi="Arial" w:cs="Arial"/>
+          <w:bCs/>
+          <w:sz w:val="20"/>
+          <w:szCs w:val="20"/>
+        </w:rPr>
+        <w:t xml:space="preserve">Design </w:t>
+      </w:r>
+      <w:proofErr w:type="spellStart"/>
+      <w:r>
+        <w:rPr>
+          <w:rFonts w:ascii="Arial" w:hAnsi="Arial" w:cs="Arial"/>
+          <w:bCs/>
+          <w:sz w:val="20"/>
+          <w:szCs w:val="20"/>
+        </w:rPr>
+        <w:t>and</w:t>
+      </w:r>
+      <w:proofErr w:type="spellEnd"/>
+      <w:r>
+        <w:rPr>
+          <w:rFonts w:ascii="Arial" w:hAnsi="Arial" w:cs="Arial"/>
+          <w:bCs/>
+          <w:sz w:val="20"/>
+          <w:szCs w:val="20"/>
+        </w:rPr>
+        <w:t xml:space="preserve"> </w:t>
+      </w:r>
+      <w:proofErr w:type="spellStart"/>
+      <w:r>
+        <w:rPr>
+          <w:rFonts w:ascii="Arial" w:hAnsi="Arial" w:cs="Arial"/>
+          <w:bCs/>
+          <w:sz w:val="20"/>
+          <w:szCs w:val="20"/>
+        </w:rPr>
+        <w:t>implement</w:t>
+      </w:r>
+      <w:proofErr w:type="spellEnd"/>
+      <w:r>
+        <w:rPr>
+          <w:rFonts w:ascii="Arial" w:hAnsi="Arial" w:cs="Arial"/>
+          <w:bCs/>
+          <w:sz w:val="20"/>
+          <w:szCs w:val="20"/>
+        </w:rPr>
+        <w:t xml:space="preserve"> </w:t>
+      </w:r>
+      <w:proofErr w:type="spellStart"/>
+      <w:r>
+        <w:rPr>
+          <w:rFonts w:ascii="Arial" w:hAnsi="Arial" w:cs="Arial"/>
+          <w:bCs/>
+          <w:sz w:val="20"/>
+          <w:szCs w:val="20"/>
+        </w:rPr>
+        <w:t>Mechanical</w:t>
+      </w:r>
+      <w:proofErr w:type="spellEnd"/>
+      <w:r>
+        <w:rPr>
+          <w:rFonts w:ascii="Arial" w:hAnsi="Arial" w:cs="Arial"/>
+          <w:bCs/>
+          <w:sz w:val="20"/>
+          <w:szCs w:val="20"/>
+        </w:rPr>
+        <w:t xml:space="preserve"> Turk </w:t>
+      </w:r>
+      <w:proofErr w:type="spellStart"/>
+      <w:r>
+        <w:rPr>
+          <w:rFonts w:ascii="Arial" w:hAnsi="Arial" w:cs="Arial"/>
+          <w:bCs/>
+          <w:sz w:val="20"/>
+          <w:szCs w:val="20"/>
+        </w:rPr>
+        <w:t>experiments</w:t>
+      </w:r>
+      <w:proofErr w:type="spellEnd"/>
+      <w:r>
+        <w:rPr>
+          <w:rFonts w:ascii="Arial" w:hAnsi="Arial" w:cs="Arial"/>
+          <w:bCs/>
+          <w:sz w:val="20"/>
+          <w:szCs w:val="20"/>
+        </w:rPr>
+        <w:t xml:space="preserve"> </w:t>
+      </w:r>
+      <w:proofErr w:type="spellStart"/>
+      <w:r>
+        <w:rPr>
+          <w:rFonts w:ascii="Arial" w:hAnsi="Arial" w:cs="Arial"/>
+          <w:bCs/>
+          <w:sz w:val="20"/>
+          <w:szCs w:val="20"/>
+        </w:rPr>
+        <w:t>to</w:t>
+      </w:r>
+      <w:proofErr w:type="spellEnd"/>
+      <w:r>
+        <w:rPr>
+          <w:rFonts w:ascii="Arial" w:hAnsi="Arial" w:cs="Arial"/>
+          <w:bCs/>
+          <w:sz w:val="20"/>
+          <w:szCs w:val="20"/>
+        </w:rPr>
+        <w:t xml:space="preserve"> </w:t>
+      </w:r>
+      <w:proofErr w:type="spellStart"/>
+      <w:r>
+        <w:rPr>
+          <w:rFonts w:ascii="Arial" w:hAnsi="Arial" w:cs="Arial"/>
+          <w:bCs/>
+          <w:sz w:val="20"/>
+          <w:szCs w:val="20"/>
+        </w:rPr>
+        <w:t>evaluate</w:t>
+      </w:r>
+      <w:proofErr w:type="spellEnd"/>
+      <w:r>
+        <w:rPr>
+          <w:rFonts w:ascii="Arial" w:hAnsi="Arial" w:cs="Arial"/>
+          <w:bCs/>
+          <w:sz w:val="20"/>
+          <w:szCs w:val="20"/>
+        </w:rPr>
+        <w:t xml:space="preserve"> </w:t>
+      </w:r>
+      <w:proofErr w:type="spellStart"/>
+      <w:r>
+        <w:rPr>
+          <w:rFonts w:ascii="Arial" w:hAnsi="Arial" w:cs="Arial"/>
+          <w:bCs/>
+          <w:sz w:val="20"/>
+          <w:szCs w:val="20"/>
+        </w:rPr>
+        <w:t>cognitive</w:t>
+      </w:r>
+      <w:proofErr w:type="spellEnd"/>
+      <w:r>
+        <w:rPr>
+          <w:rFonts w:ascii="Arial" w:hAnsi="Arial" w:cs="Arial"/>
+          <w:bCs/>
+          <w:sz w:val="20"/>
+          <w:szCs w:val="20"/>
+        </w:rPr>
+        <w:t xml:space="preserve"> </w:t>
+      </w:r>
+      <w:proofErr w:type="spellStart"/>
+      <w:r>
+        <w:rPr>
+          <w:rFonts w:ascii="Arial" w:hAnsi="Arial" w:cs="Arial"/>
+          <w:bCs/>
+          <w:sz w:val="20"/>
+          <w:szCs w:val="20"/>
+        </w:rPr>
+        <w:t>biases</w:t>
+      </w:r>
+      <w:proofErr w:type="spellEnd"/>
+      <w:r>
+        <w:rPr>
+          <w:rFonts w:ascii="Arial" w:hAnsi="Arial" w:cs="Arial"/>
+          <w:bCs/>
+          <w:sz w:val="20"/>
+          <w:szCs w:val="20"/>
+        </w:rPr>
+        <w:t xml:space="preserve"> in </w:t>
+      </w:r>
+      <w:proofErr w:type="spellStart"/>
+      <w:r>
+        <w:rPr>
+          <w:rFonts w:ascii="Arial" w:hAnsi="Arial" w:cs="Arial"/>
+          <w:bCs/>
+          <w:sz w:val="20"/>
+          <w:szCs w:val="20"/>
+        </w:rPr>
+        <w:t>visualizations</w:t>
+      </w:r>
+      <w:proofErr w:type="spellEnd"/>
+    </w:p>
+    <w:p>
+      <w:pPr>
+        <w:pStyle w:val="ListParagraph"/>
+        <w:numPr>
+          <w:ilvl w:val="0"/>
+          <w:numId w:val="8"/>
+        </w:numPr>
+        <w:spacing w:after="160" w:line="259" w:lineRule="auto"/>
+        <w:rPr>
+          <w:rFonts w:ascii="Arial" w:hAnsi="Arial" w:cs="Arial"/>
+          <w:bCs/>
+          <w:sz w:val="20"/>
+          <w:szCs w:val="20"/>
+        </w:rPr>
+      </w:pPr>
+      <w:r>
+        <w:rPr>
+          <w:rFonts w:ascii="Calibri" w:hAnsi="Calibri" w:cs="Calibri"/>
+          <w:bCs/>
+          <w:sz w:val="20"/>
+          <w:szCs w:val="20"/>
+        </w:rPr>
+        <w:t>﻿</w:t>
+      </w:r>
+      <w:r>
+        <w:rPr>
+          <w:rFonts w:ascii="Arial" w:hAnsi="Arial" w:cs="Arial"/>
+          <w:bCs/>
+          <w:sz w:val="20"/>
+          <w:szCs w:val="20"/>
+        </w:rPr>
+        <w:t xml:space="preserve">Design </w:t>
+      </w:r>
+      <w:proofErr w:type="spellStart"/>
+      <w:r>
+        <w:rPr>
+          <w:rFonts w:ascii="Arial" w:hAnsi="Arial" w:cs="Arial"/>
+          <w:bCs/>
+          <w:sz w:val="20"/>
+          <w:szCs w:val="20"/>
+        </w:rPr>
+        <w:t>and</w:t>
+      </w:r>
+      <w:proofErr w:type="spellEnd"/>
+      <w:r>
+        <w:rPr>
+          <w:rFonts w:ascii="Arial" w:hAnsi="Arial" w:cs="Arial"/>
+          <w:bCs/>
+          <w:sz w:val="20"/>
+          <w:szCs w:val="20"/>
+        </w:rPr>
+        <w:t xml:space="preserve"> </w:t>
+      </w:r>
+      <w:proofErr w:type="spellStart"/>
+      <w:r>
+        <w:rPr>
+          <w:rFonts w:ascii="Arial" w:hAnsi="Arial" w:cs="Arial"/>
+          <w:bCs/>
+          <w:sz w:val="20"/>
+          <w:szCs w:val="20"/>
+        </w:rPr>
+        <w:t>conduct</w:t>
+      </w:r>
+      <w:proofErr w:type="spellEnd"/>
+      <w:r>
+        <w:rPr>
+          <w:rFonts w:ascii="Arial" w:hAnsi="Arial" w:cs="Arial"/>
+          <w:bCs/>
+          <w:sz w:val="20"/>
+          <w:szCs w:val="20"/>
+        </w:rPr>
+        <w:t xml:space="preserve"> </w:t>
+      </w:r>
+      <w:proofErr w:type="spellStart"/>
+      <w:r>
+        <w:rPr>
+          <w:rFonts w:ascii="Arial" w:hAnsi="Arial" w:cs="Arial"/>
+          <w:bCs/>
+          <w:sz w:val="20"/>
+          <w:szCs w:val="20"/>
+        </w:rPr>
+        <w:t>user</w:t>
+      </w:r>
+      <w:proofErr w:type="spellEnd"/>
+      <w:r>
+        <w:rPr>
+          <w:rFonts w:ascii="Arial" w:hAnsi="Arial" w:cs="Arial"/>
+          <w:bCs/>
+          <w:sz w:val="20"/>
+          <w:szCs w:val="20"/>
+        </w:rPr>
+        <w:t xml:space="preserve"> </w:t>
+      </w:r>
+      <w:proofErr w:type="spellStart"/>
+      <w:r>
+        <w:rPr>
+          <w:rFonts w:ascii="Arial" w:hAnsi="Arial" w:cs="Arial"/>
+          <w:bCs/>
+          <w:sz w:val="20"/>
+          <w:szCs w:val="20"/>
+        </w:rPr>
+        <w:t>studies</w:t>
+      </w:r>
+      <w:proofErr w:type="spellEnd"/>
+      <w:r>
+        <w:rPr>
+          <w:rFonts w:ascii="Arial" w:hAnsi="Arial" w:cs="Arial"/>
+          <w:bCs/>
+          <w:sz w:val="20"/>
+          <w:szCs w:val="20"/>
+        </w:rPr>
+        <w:t xml:space="preserve"> </w:t>
+      </w:r>
+      <w:proofErr w:type="spellStart"/>
+      <w:r>
+        <w:rPr>
+          <w:rFonts w:ascii="Arial" w:hAnsi="Arial" w:cs="Arial"/>
+          <w:bCs/>
+          <w:sz w:val="20"/>
+          <w:szCs w:val="20"/>
+        </w:rPr>
+        <w:t>and</w:t>
+      </w:r>
+      <w:proofErr w:type="spellEnd"/>
+      <w:r>
+        <w:rPr>
+          <w:rFonts w:ascii="Arial" w:hAnsi="Arial" w:cs="Arial"/>
+          <w:bCs/>
+          <w:sz w:val="20"/>
+          <w:szCs w:val="20"/>
+        </w:rPr>
+        <w:t xml:space="preserve"> </w:t>
+      </w:r>
+      <w:proofErr w:type="spellStart"/>
+      <w:r>
+        <w:rPr>
+          <w:rFonts w:ascii="Arial" w:hAnsi="Arial" w:cs="Arial"/>
+          <w:bCs/>
+          <w:sz w:val="20"/>
+          <w:szCs w:val="20"/>
+        </w:rPr>
+        <w:t>participatory</w:t>
+      </w:r>
+      <w:proofErr w:type="spellEnd"/>
+      <w:r>
+        <w:rPr>
+          <w:rFonts w:ascii="Arial" w:hAnsi="Arial" w:cs="Arial"/>
+          <w:bCs/>
+          <w:sz w:val="20"/>
+          <w:szCs w:val="20"/>
+        </w:rPr>
+        <w:t xml:space="preserve"> design </w:t>
+      </w:r>
+      <w:proofErr w:type="spellStart"/>
+      <w:r>
+        <w:rPr>
+          <w:rFonts w:ascii="Arial" w:hAnsi="Arial" w:cs="Arial"/>
+          <w:bCs/>
+          <w:sz w:val="20"/>
+          <w:szCs w:val="20"/>
+        </w:rPr>
+        <w:t>workshops</w:t>
+      </w:r>
+      <w:proofErr w:type="spellEnd"/>
+    </w:p>
+    <w:p>
+      <w:pPr>
+        <w:pStyle w:val="ListParagraph"/>
+        <w:numPr>
+          <w:ilvl w:val="0"/>
+          <w:numId w:val="8"/>
+        </w:numPr>
+        <w:spacing w:after="160" w:line="259" w:lineRule="auto"/>
+        <w:rPr>
+          <w:rFonts w:ascii="Arial" w:hAnsi="Arial" w:cs="Arial"/>
+          <w:bCs/>
+          <w:sz w:val="20"/>
+          <w:szCs w:val="20"/>
+        </w:rPr>
+      </w:pPr>
+      <w:proofErr w:type="spellStart"/>
+      <w:r>
+        <w:rPr>
+          <w:rFonts w:ascii="Arial" w:hAnsi="Arial" w:cs="Arial"/>
+          <w:bCs/>
+          <w:sz w:val="20"/>
+          <w:szCs w:val="20"/>
+        </w:rPr>
+        <w:t>Oversee</w:t>
+      </w:r>
+      <w:proofErr w:type="spellEnd"/>
+      <w:r>
+        <w:rPr>
+          <w:rFonts w:ascii="Arial" w:hAnsi="Arial" w:cs="Arial"/>
+          <w:bCs/>
+          <w:sz w:val="20"/>
+          <w:szCs w:val="20"/>
+        </w:rPr>
+        <w:t xml:space="preserve"> </w:t>
+      </w:r>
+      <w:proofErr w:type="spellStart"/>
+      <w:r>
+        <w:rPr>
+          <w:rFonts w:ascii="Arial" w:hAnsi="Arial" w:cs="Arial"/>
+          <w:bCs/>
+          <w:sz w:val="20"/>
+          <w:szCs w:val="20"/>
+        </w:rPr>
+        <w:t>students</w:t>
+      </w:r>
+      <w:proofErr w:type="spellEnd"/>
+      <w:r>
+        <w:rPr>
+          <w:rFonts w:ascii="Arial" w:hAnsi="Arial" w:cs="Arial"/>
+          <w:bCs/>
+          <w:sz w:val="20"/>
+          <w:szCs w:val="20"/>
+        </w:rPr>
+        <w:t xml:space="preserve"> </w:t>
+      </w:r>
+      <w:proofErr w:type="spellStart"/>
+      <w:r>
+        <w:rPr>
+          <w:rFonts w:ascii="Arial" w:hAnsi="Arial" w:cs="Arial"/>
+          <w:bCs/>
+          <w:sz w:val="20"/>
+          <w:szCs w:val="20"/>
+        </w:rPr>
+        <w:t>and</w:t>
+      </w:r>
+      <w:proofErr w:type="spellEnd"/>
+      <w:r>
+        <w:rPr>
+          <w:rFonts w:ascii="Arial" w:hAnsi="Arial" w:cs="Arial"/>
+          <w:bCs/>
+          <w:sz w:val="20"/>
+          <w:szCs w:val="20"/>
+        </w:rPr>
+        <w:t xml:space="preserve"> </w:t>
+      </w:r>
+      <w:proofErr w:type="spellStart"/>
+      <w:r>
+        <w:rPr>
+          <w:rFonts w:ascii="Arial" w:hAnsi="Arial" w:cs="Arial"/>
+          <w:bCs/>
+          <w:sz w:val="20"/>
+          <w:szCs w:val="20"/>
+        </w:rPr>
+        <w:t>lead</w:t>
+      </w:r>
+      <w:proofErr w:type="spellEnd"/>
+      <w:r>
+        <w:rPr>
+          <w:rFonts w:ascii="Arial" w:hAnsi="Arial" w:cs="Arial"/>
+          <w:bCs/>
+          <w:sz w:val="20"/>
+          <w:szCs w:val="20"/>
+        </w:rPr>
+        <w:t xml:space="preserve"> professional </w:t>
+      </w:r>
+      <w:proofErr w:type="spellStart"/>
+      <w:r>
+        <w:rPr>
+          <w:rFonts w:ascii="Arial" w:hAnsi="Arial" w:cs="Arial"/>
+          <w:bCs/>
+          <w:sz w:val="20"/>
+          <w:szCs w:val="20"/>
+        </w:rPr>
+        <w:t>development</w:t>
+      </w:r>
+      <w:proofErr w:type="spellEnd"/>
+      <w:r>
+        <w:rPr>
+          <w:rFonts w:ascii="Arial" w:hAnsi="Arial" w:cs="Arial"/>
+          <w:bCs/>
+          <w:sz w:val="20"/>
+          <w:szCs w:val="20"/>
+        </w:rPr>
+        <w:t xml:space="preserve"> </w:t>
+      </w:r>
+      <w:proofErr w:type="spellStart"/>
+      <w:r>
+        <w:rPr>
+          <w:rFonts w:ascii="Arial" w:hAnsi="Arial" w:cs="Arial"/>
+          <w:bCs/>
+          <w:sz w:val="20"/>
+          <w:szCs w:val="20"/>
+        </w:rPr>
+        <w:t>meetings</w:t>
+      </w:r>
+      <w:proofErr w:type="spellEnd"/>
+    </w:p>
+    <w:p>
+      <w:pPr>
+        <w:pStyle w:val="ListParagraph"/>
+        <w:numPr>
+          <w:ilvl w:val="0"/>
+          <w:numId w:val="8"/>
+        </w:numPr>
+        <w:spacing w:after="160" w:line="259" w:lineRule="auto"/>
+        <w:rPr>
+          <w:rFonts w:ascii="Arial" w:hAnsi="Arial" w:cs="Arial"/>
+          <w:bCs/>
+          <w:sz w:val="20"/>
+          <w:szCs w:val="20"/>
+        </w:rPr>
+      </w:pPr>
       <w:proofErr w:type="spellStart"/>
       <w:r>
         <w:rPr>
@@ -3866,6 +4370,7 @@
           <w:sz w:val="20"/>
           <w:szCs w:val="20"/>
         </w:rPr>
+        <w:lastRenderedPageBreak/>
         <w:t xml:space="preserve">Test </w:t>
       </w:r>
       <w:proofErr w:type="spellStart"/>
@@ -4541,7 +5046,6 @@
           <w:sz w:val="20"/>
           <w:szCs w:val="20"/>
         </w:rPr>
-        <w:lastRenderedPageBreak/>
         <w:t>Worked</w:t>
       </w:r>
       <w:proofErr w:type="spellEnd"/>
@@ -6052,46 +6556,6 @@
           <w:sz w:val="20"/>
           <w:szCs w:val="20"/>
         </w:rPr>
-        <w:t>Affinity</w:t>
-      </w:r>
-      <w:proofErr w:type="spellEnd"/>
-      <w:r>
-        <w:rPr>
-          <w:rFonts w:ascii="Arial" w:eastAsia="Century Gothic" w:hAnsi="Arial" w:cs="Arial"/>
-          <w:color w:val="434343"/>
-          <w:sz w:val="20"/>
-          <w:szCs w:val="20"/>
-        </w:rPr>
-        <w:t xml:space="preserve"> </w:t>
-      </w:r>
-      <w:proofErr w:type="spellStart"/>
-      <w:r>
-        <w:rPr>
-          <w:rFonts w:ascii="Arial" w:eastAsia="Century Gothic" w:hAnsi="Arial" w:cs="Arial"/>
-          <w:color w:val="434343"/>
-          <w:sz w:val="20"/>
-          <w:szCs w:val="20"/>
-        </w:rPr>
-        <w:t>Diagramming</w:t>
-      </w:r>
-      <w:proofErr w:type="spellEnd"/>
-      <w:r>
-        <w:rPr>
-          <w:rFonts w:ascii="Arial" w:eastAsia="Century Gothic" w:hAnsi="Arial" w:cs="Arial"/>
-          <w:color w:val="434343"/>
-          <w:sz w:val="20"/>
-          <w:szCs w:val="20"/>
-        </w:rPr>
-        <w:t xml:space="preserve">, </w:t>
-      </w:r>
-      <w:proofErr w:type="spellStart"/>
-      <w:r>
-        <w:rPr>
-          <w:rFonts w:ascii="Arial" w:eastAsia="Century Gothic" w:hAnsi="Arial" w:cs="Arial"/>
-          <w:color w:val="434343"/>
-          <w:sz w:val="20"/>
-          <w:szCs w:val="20"/>
-        </w:rPr>
         <w:t>Participatory</w:t>
       </w:r>
       <w:proofErr w:type="spellEnd"/>
@@ -6326,7 +6790,56 @@
           <w:sz w:val="20"/>
           <w:szCs w:val="20"/>
         </w:rPr>
-        <w:t xml:space="preserve">, SPSS, </w:t>
+        <w:t xml:space="preserve">, </w:t>
+      </w:r>
+      <w:proofErr w:type="spellStart"/>
+      <w:r>
+        <w:rPr>
+          <w:rFonts w:ascii="Arial" w:eastAsia="Century Gothic" w:hAnsi="Arial" w:cs="Arial"/>
+          <w:color w:val="434343"/>
+          <w:sz w:val="20"/>
+          <w:szCs w:val="20"/>
+        </w:rPr>
+        <w:t>Affinity</w:t>
+      </w:r>
+      <w:proofErr w:type="spellEnd"/>
+      <w:r>
+        <w:rPr>
+          <w:rFonts w:ascii="Arial" w:eastAsia="Century Gothic" w:hAnsi="Arial" w:cs="Arial"/>
+          <w:color w:val="434343"/>
+          <w:sz w:val="20"/>
+          <w:szCs w:val="20"/>
+        </w:rPr>
+        <w:t xml:space="preserve"> </w:t>
+      </w:r>
+      <w:proofErr w:type="spellStart"/>
+      <w:r>
+        <w:rPr>
+          <w:rFonts w:ascii="Arial" w:eastAsia="Century Gothic" w:hAnsi="Arial" w:cs="Arial"/>
+          <w:color w:val="434343"/>
+          <w:sz w:val="20"/>
+          <w:szCs w:val="20"/>
+        </w:rPr>
+        <w:t>Diagramming</w:t>
+      </w:r>
+      <w:proofErr w:type="spellEnd"/>
+      <w:r>
+        <w:rPr>
+          <w:rFonts w:ascii="Arial" w:eastAsia="Century Gothic" w:hAnsi="Arial" w:cs="Arial"/>
+          <w:color w:val="434343"/>
+          <w:sz w:val="20"/>
+          <w:szCs w:val="20"/>
+        </w:rPr>
+        <w:t xml:space="preserve">, </w:t>
+      </w:r>
+      <w:r>
+        <w:rPr>
+          <w:rFonts w:ascii="Arial" w:eastAsia="Century Gothic" w:hAnsi="Arial" w:cs="Arial"/>
+          <w:color w:val="434343"/>
+          <w:sz w:val="20"/>
+          <w:szCs w:val="20"/>
+        </w:rPr>
+        <w:t xml:space="preserve">SPSS, </w:t>
       </w:r>
       <w:proofErr w:type="spellStart"/>
       <w:r>
@@ -6881,6 +7394,7 @@
           <w:sz w:val="24"/>
           <w:szCs w:val="24"/>
         </w:rPr>
+        <w:lastRenderedPageBreak/>
         <w:t>PUBLICATIONS</w:t>
       </w:r>
     </w:p>
@@ -7357,7 +7871,6 @@
           <w:sz w:val="20"/>
           <w:szCs w:val="20"/>
         </w:rPr>
-        <w:lastRenderedPageBreak/>
         <w:t>Chuanromanee</w:t>
       </w:r>
       <w:proofErr w:type="spellEnd"/>
@@ -7523,37 +8036,46 @@
           <w:sz w:val="20"/>
           <w:szCs w:val="20"/>
         </w:rPr>
-        <w:t>To</w:t>
-      </w:r>
-      <w:proofErr w:type="spellEnd"/>
-      <w:r>
-        <w:rPr>
-          <w:rFonts w:ascii="Arial" w:eastAsia="Century Gothic" w:hAnsi="Arial" w:cs="Arial"/>
-          <w:bCs/>
-          <w:sz w:val="20"/>
-          <w:szCs w:val="20"/>
-        </w:rPr>
-        <w:t xml:space="preserve"> </w:t>
-      </w:r>
-      <w:proofErr w:type="spellStart"/>
-      <w:r>
-        <w:rPr>
-          <w:rFonts w:ascii="Arial" w:eastAsia="Century Gothic" w:hAnsi="Arial" w:cs="Arial"/>
-          <w:bCs/>
-          <w:sz w:val="20"/>
-          <w:szCs w:val="20"/>
-        </w:rPr>
-        <w:t>appear</w:t>
-      </w:r>
-      <w:proofErr w:type="spellEnd"/>
-      <w:r>
-        <w:rPr>
-          <w:rFonts w:ascii="Arial" w:eastAsia="Century Gothic" w:hAnsi="Arial" w:cs="Arial"/>
-          <w:bCs/>
-          <w:sz w:val="20"/>
-          <w:szCs w:val="20"/>
-        </w:rPr>
-        <w:t xml:space="preserve"> in </w:t>
+        <w:t>P</w:t>
+      </w:r>
+      <w:r>
+        <w:rPr>
+          <w:rFonts w:ascii="Arial" w:eastAsia="Century Gothic" w:hAnsi="Arial" w:cs="Arial"/>
+          <w:bCs/>
+          <w:sz w:val="20"/>
+          <w:szCs w:val="20"/>
+        </w:rPr>
+        <w:t>roceedings</w:t>
+      </w:r>
+      <w:proofErr w:type="spellEnd"/>
+      <w:r>
+        <w:rPr>
+          <w:rFonts w:ascii="Arial" w:eastAsia="Century Gothic" w:hAnsi="Arial" w:cs="Arial"/>
+          <w:bCs/>
+          <w:sz w:val="20"/>
+          <w:szCs w:val="20"/>
+        </w:rPr>
+        <w:t xml:space="preserve"> </w:t>
+      </w:r>
+      <w:proofErr w:type="spellStart"/>
+      <w:r>
+        <w:rPr>
+          <w:rFonts w:ascii="Arial" w:eastAsia="Century Gothic" w:hAnsi="Arial" w:cs="Arial"/>
+          <w:bCs/>
+          <w:sz w:val="20"/>
+          <w:szCs w:val="20"/>
+        </w:rPr>
+        <w:t>of</w:t>
+      </w:r>
+      <w:proofErr w:type="spellEnd"/>
+      <w:r>
+        <w:rPr>
+          <w:rFonts w:ascii="Arial" w:eastAsia="Century Gothic" w:hAnsi="Arial" w:cs="Arial"/>
+          <w:bCs/>
+          <w:sz w:val="20"/>
+          <w:szCs w:val="20"/>
+        </w:rPr>
+        <w:t xml:space="preserve"> </w:t>
       </w:r>
       <w:proofErr w:type="spellStart"/>
       <w:r>
@@ -7575,75 +8097,6 @@
         </w:rPr>
         <w:t xml:space="preserve"> </w:t>
       </w:r>
-      <w:proofErr w:type="spellStart"/>
-      <w:r>
-        <w:rPr>
-          <w:rFonts w:ascii="Arial" w:eastAsia="Century Gothic" w:hAnsi="Arial" w:cs="Arial"/>
-          <w:bCs/>
-          <w:sz w:val="20"/>
-          <w:szCs w:val="20"/>
-        </w:rPr>
-        <w:t>P</w:t>
-      </w:r>
-      <w:r>
-        <w:rPr>
-          <w:rFonts w:ascii="Arial" w:eastAsia="Century Gothic" w:hAnsi="Arial" w:cs="Arial"/>
-          <w:bCs/>
-          <w:sz w:val="20"/>
-          <w:szCs w:val="20"/>
-        </w:rPr>
-        <w:t>roceedings</w:t>
-      </w:r>
-      <w:proofErr w:type="spellEnd"/>
-      <w:r>
-        <w:rPr>
-          <w:rFonts w:ascii="Arial" w:eastAsia="Century Gothic" w:hAnsi="Arial" w:cs="Arial"/>
-          <w:bCs/>
-          <w:sz w:val="20"/>
-          <w:szCs w:val="20"/>
-        </w:rPr>
-        <w:t xml:space="preserve"> </w:t>
-      </w:r>
-      <w:proofErr w:type="spellStart"/>
-      <w:r>
-        <w:rPr>
-          <w:rFonts w:ascii="Arial" w:eastAsia="Century Gothic" w:hAnsi="Arial" w:cs="Arial"/>
-          <w:bCs/>
-          <w:sz w:val="20"/>
-          <w:szCs w:val="20"/>
-        </w:rPr>
-        <w:t>of</w:t>
-      </w:r>
-      <w:proofErr w:type="spellEnd"/>
-      <w:r>
-        <w:rPr>
-          <w:rFonts w:ascii="Arial" w:eastAsia="Century Gothic" w:hAnsi="Arial" w:cs="Arial"/>
-          <w:bCs/>
-          <w:sz w:val="20"/>
-          <w:szCs w:val="20"/>
-        </w:rPr>
-        <w:t xml:space="preserve"> </w:t>
-      </w:r>
-      <w:proofErr w:type="spellStart"/>
-      <w:r>
-        <w:rPr>
-          <w:rFonts w:ascii="Arial" w:eastAsia="Century Gothic" w:hAnsi="Arial" w:cs="Arial"/>
-          <w:bCs/>
-          <w:sz w:val="20"/>
-          <w:szCs w:val="20"/>
-        </w:rPr>
-        <w:t>the</w:t>
-      </w:r>
-      <w:proofErr w:type="spellEnd"/>
-      <w:r>
-        <w:rPr>
-          <w:rFonts w:ascii="Arial" w:eastAsia="Century Gothic" w:hAnsi="Arial" w:cs="Arial"/>
-          <w:bCs/>
-          <w:sz w:val="20"/>
-          <w:szCs w:val="20"/>
-        </w:rPr>
-        <w:t xml:space="preserve"> </w:t>
-      </w:r>
       <w:r>
         <w:rPr>
           <w:rFonts w:ascii="Arial" w:eastAsia="Century Gothic" w:hAnsi="Arial" w:cs="Arial"/>
@@ -7690,6 +8143,15 @@
           <w:szCs w:val="20"/>
         </w:rPr>
         <w:t>.</w:t>
+      </w:r>
+      <w:r>
+        <w:rPr>
+          <w:rFonts w:ascii="Arial" w:eastAsia="Century Gothic" w:hAnsi="Arial" w:cs="Arial"/>
+          <w:bCs/>
+          <w:sz w:val="20"/>
+          <w:szCs w:val="20"/>
+        </w:rPr>
+        <w:t xml:space="preserve"> pp. 1-13.</w:t>
       </w:r>
     </w:p>
     <w:p>
@@ -8777,6 +9239,251 @@
           <w:sz w:val="20"/>
           <w:szCs w:val="20"/>
         </w:rPr>
+        <w:t xml:space="preserve">Transgender </w:t>
+      </w:r>
+      <w:proofErr w:type="spellStart"/>
+      <w:proofErr w:type="gramStart"/>
+      <w:r>
+        <w:rPr>
+          <w:rFonts w:ascii="Arial" w:eastAsia="Century Gothic" w:hAnsi="Arial" w:cs="Arial"/>
+          <w:bCs/>
+          <w:sz w:val="20"/>
+          <w:szCs w:val="20"/>
+        </w:rPr>
+        <w:t>People’s</w:t>
+      </w:r>
+      <w:proofErr w:type="spellEnd"/>
+      <w:proofErr w:type="gramEnd"/>
+      <w:r>
+        <w:rPr>
+          <w:rFonts w:ascii="Arial" w:eastAsia="Century Gothic" w:hAnsi="Arial" w:cs="Arial"/>
+          <w:bCs/>
+          <w:sz w:val="20"/>
+          <w:szCs w:val="20"/>
+        </w:rPr>
+        <w:t xml:space="preserve"> Technology Needs </w:t>
+      </w:r>
+      <w:proofErr w:type="spellStart"/>
+      <w:r>
+        <w:rPr>
+          <w:rFonts w:ascii="Arial" w:eastAsia="Century Gothic" w:hAnsi="Arial" w:cs="Arial"/>
+          <w:bCs/>
+          <w:sz w:val="20"/>
+          <w:szCs w:val="20"/>
+        </w:rPr>
+        <w:t>to</w:t>
+      </w:r>
+      <w:proofErr w:type="spellEnd"/>
+      <w:r>
+        <w:rPr>
+          <w:rFonts w:ascii="Arial" w:eastAsia="Century Gothic" w:hAnsi="Arial" w:cs="Arial"/>
+          <w:bCs/>
+          <w:sz w:val="20"/>
+          <w:szCs w:val="20"/>
+        </w:rPr>
+        <w:t xml:space="preserve"> Support </w:t>
+      </w:r>
+      <w:proofErr w:type="spellStart"/>
+      <w:r>
+        <w:rPr>
+          <w:rFonts w:ascii="Arial" w:eastAsia="Century Gothic" w:hAnsi="Arial" w:cs="Arial"/>
+          <w:bCs/>
+          <w:sz w:val="20"/>
+          <w:szCs w:val="20"/>
+        </w:rPr>
+        <w:t>Health</w:t>
+      </w:r>
+      <w:proofErr w:type="spellEnd"/>
+      <w:r>
+        <w:rPr>
+          <w:rFonts w:ascii="Arial" w:eastAsia="Century Gothic" w:hAnsi="Arial" w:cs="Arial"/>
+          <w:bCs/>
+          <w:sz w:val="20"/>
+          <w:szCs w:val="20"/>
+        </w:rPr>
+        <w:t xml:space="preserve"> </w:t>
+      </w:r>
+      <w:proofErr w:type="spellStart"/>
+      <w:r>
+        <w:rPr>
+          <w:rFonts w:ascii="Arial" w:eastAsia="Century Gothic" w:hAnsi="Arial" w:cs="Arial"/>
+          <w:bCs/>
+          <w:sz w:val="20"/>
+          <w:szCs w:val="20"/>
+        </w:rPr>
+        <w:t>and</w:t>
+      </w:r>
+      <w:proofErr w:type="spellEnd"/>
+      <w:r>
+        <w:rPr>
+          <w:rFonts w:ascii="Arial" w:eastAsia="Century Gothic" w:hAnsi="Arial" w:cs="Arial"/>
+          <w:bCs/>
+          <w:sz w:val="20"/>
+          <w:szCs w:val="20"/>
+        </w:rPr>
+        <w:t xml:space="preserve"> Transition</w:t>
+      </w:r>
+      <w:r>
+        <w:rPr>
+          <w:rFonts w:ascii="Arial" w:eastAsia="Century Gothic" w:hAnsi="Arial" w:cs="Arial"/>
+          <w:bCs/>
+          <w:sz w:val="20"/>
+          <w:szCs w:val="20"/>
+        </w:rPr>
+        <w:t xml:space="preserve">. Oral </w:t>
+      </w:r>
+      <w:proofErr w:type="spellStart"/>
+      <w:r>
+        <w:rPr>
+          <w:rFonts w:ascii="Arial" w:eastAsia="Century Gothic" w:hAnsi="Arial" w:cs="Arial"/>
+          <w:bCs/>
+          <w:sz w:val="20"/>
+          <w:szCs w:val="20"/>
+        </w:rPr>
+        <w:t>presentation</w:t>
+      </w:r>
+      <w:proofErr w:type="spellEnd"/>
+      <w:r>
+        <w:rPr>
+          <w:rFonts w:ascii="Arial" w:eastAsia="Century Gothic" w:hAnsi="Arial" w:cs="Arial"/>
+          <w:bCs/>
+          <w:sz w:val="20"/>
+          <w:szCs w:val="20"/>
+        </w:rPr>
+        <w:t xml:space="preserve"> at</w:t>
+      </w:r>
+      <w:r>
+        <w:rPr>
+          <w:rFonts w:ascii="Arial" w:eastAsia="Century Gothic" w:hAnsi="Arial" w:cs="Arial"/>
+          <w:bCs/>
+          <w:sz w:val="20"/>
+          <w:szCs w:val="20"/>
+        </w:rPr>
+        <w:t xml:space="preserve"> </w:t>
+      </w:r>
+      <w:r>
+        <w:rPr>
+          <w:rFonts w:ascii="Arial" w:eastAsia="Century Gothic" w:hAnsi="Arial" w:cs="Arial"/>
+          <w:bCs/>
+          <w:sz w:val="20"/>
+          <w:szCs w:val="20"/>
+        </w:rPr>
+        <w:t xml:space="preserve">ACM </w:t>
+      </w:r>
+      <w:r>
+        <w:rPr>
+          <w:rFonts w:ascii="Arial" w:eastAsia="Century Gothic" w:hAnsi="Arial" w:cs="Arial"/>
+          <w:bCs/>
+          <w:sz w:val="20"/>
+          <w:szCs w:val="20"/>
+        </w:rPr>
+        <w:t xml:space="preserve">CHI Conference on Human </w:t>
+      </w:r>
+      <w:proofErr w:type="spellStart"/>
+      <w:r>
+        <w:rPr>
+          <w:rFonts w:ascii="Arial" w:eastAsia="Century Gothic" w:hAnsi="Arial" w:cs="Arial"/>
+          <w:bCs/>
+          <w:sz w:val="20"/>
+          <w:szCs w:val="20"/>
+        </w:rPr>
+        <w:t>Factors</w:t>
+      </w:r>
+      <w:proofErr w:type="spellEnd"/>
+      <w:r>
+        <w:rPr>
+          <w:rFonts w:ascii="Arial" w:eastAsia="Century Gothic" w:hAnsi="Arial" w:cs="Arial"/>
+          <w:bCs/>
+          <w:sz w:val="20"/>
+          <w:szCs w:val="20"/>
+        </w:rPr>
+        <w:t xml:space="preserve"> in Computing Systems</w:t>
+      </w:r>
+      <w:r>
+        <w:rPr>
+          <w:rFonts w:ascii="Arial" w:eastAsia="Century Gothic" w:hAnsi="Arial" w:cs="Arial"/>
+          <w:bCs/>
+          <w:sz w:val="20"/>
+          <w:szCs w:val="20"/>
+        </w:rPr>
+        <w:t>,</w:t>
+      </w:r>
+      <w:r>
+        <w:rPr>
+          <w:rFonts w:ascii="Arial" w:eastAsia="Century Gothic" w:hAnsi="Arial" w:cs="Arial"/>
+          <w:bCs/>
+          <w:sz w:val="20"/>
+          <w:szCs w:val="20"/>
+        </w:rPr>
+        <w:t xml:space="preserve"> </w:t>
+      </w:r>
+      <w:r>
+        <w:rPr>
+          <w:rFonts w:ascii="Arial" w:eastAsia="Century Gothic" w:hAnsi="Arial" w:cs="Arial"/>
+          <w:bCs/>
+          <w:sz w:val="20"/>
+          <w:szCs w:val="20"/>
+        </w:rPr>
+        <w:t>Virtual</w:t>
+      </w:r>
+      <w:r>
+        <w:rPr>
+          <w:rFonts w:ascii="Arial" w:eastAsia="Century Gothic" w:hAnsi="Arial" w:cs="Arial"/>
+          <w:bCs/>
+          <w:sz w:val="20"/>
+          <w:szCs w:val="20"/>
+        </w:rPr>
+        <w:t xml:space="preserve">, </w:t>
+      </w:r>
+      <w:r>
+        <w:rPr>
+          <w:rFonts w:ascii="Arial" w:eastAsia="Century Gothic" w:hAnsi="Arial" w:cs="Arial"/>
+          <w:bCs/>
+          <w:sz w:val="20"/>
+          <w:szCs w:val="20"/>
+        </w:rPr>
+        <w:t>May 10 &amp; 11, 2021</w:t>
+      </w:r>
+      <w:r>
+        <w:rPr>
+          <w:rFonts w:ascii="Arial" w:eastAsia="Century Gothic" w:hAnsi="Arial" w:cs="Arial"/>
+          <w:bCs/>
+          <w:sz w:val="20"/>
+          <w:szCs w:val="20"/>
+        </w:rPr>
+        <w:t>.</w:t>
+      </w:r>
+    </w:p>
+    <w:p>
+      <w:pPr>
+        <w:spacing w:after="120" w:line="240" w:lineRule="auto"/>
+        <w:ind w:left="720"/>
+        <w:rPr>
+          <w:rFonts w:ascii="Arial" w:eastAsia="Century Gothic" w:hAnsi="Arial" w:cs="Arial"/>
+          <w:bCs/>
+          <w:sz w:val="20"/>
+          <w:szCs w:val="20"/>
+        </w:rPr>
+      </w:pPr>
+    </w:p>
+    <w:p>
+      <w:pPr>
+        <w:spacing w:after="120" w:line="240" w:lineRule="auto"/>
+        <w:ind w:left="720"/>
+        <w:rPr>
+          <w:rFonts w:ascii="Arial" w:eastAsia="Century Gothic" w:hAnsi="Arial" w:cs="Arial"/>
+          <w:bCs/>
+          <w:sz w:val="20"/>
+          <w:szCs w:val="20"/>
+        </w:rPr>
+      </w:pPr>
+      <w:r>
+        <w:rPr>
+          <w:rFonts w:ascii="Arial" w:eastAsia="Century Gothic" w:hAnsi="Arial" w:cs="Arial"/>
+          <w:bCs/>
+          <w:sz w:val="20"/>
+          <w:szCs w:val="20"/>
+        </w:rPr>
         <w:t xml:space="preserve">Evaluation </w:t>
       </w:r>
       <w:proofErr w:type="spellStart"/>
@@ -10898,6 +11605,7 @@
           <w:sz w:val="24"/>
           <w:szCs w:val="24"/>
         </w:rPr>
+        <w:lastRenderedPageBreak/>
         <w:t>INVITED TALKS</w:t>
       </w:r>
     </w:p>
@@ -11353,7 +12061,6 @@
           <w:sz w:val="20"/>
           <w:szCs w:val="20"/>
         </w:rPr>
-        <w:lastRenderedPageBreak/>
         <w:t>Tapia</w:t>
       </w:r>
       <w:proofErr w:type="spellEnd"/>
@@ -12232,7 +12939,7 @@
           <w:sz w:val="20"/>
           <w:szCs w:val="20"/>
         </w:rPr>
-        <w:t xml:space="preserve"> Poster </w:t>
+        <w:t xml:space="preserve"> Paper </w:t>
       </w:r>
       <w:proofErr w:type="spellStart"/>
       <w:r>
@@ -12259,7 +12966,16 @@
           <w:sz w:val="20"/>
           <w:szCs w:val="20"/>
         </w:rPr>
-        <w:t>2020</w:t>
+        <w:t>202</w:t>
+      </w:r>
+      <w:r>
+        <w:rPr>
+          <w:rFonts w:ascii="Arial" w:eastAsia="Century Gothic" w:hAnsi="Arial" w:cs="Arial"/>
+          <w:color w:val="7D9532" w:themeColor="accent6" w:themeShade="BF"/>
+          <w:sz w:val="20"/>
+          <w:szCs w:val="20"/>
+        </w:rPr>
+        <w:t>1</w:t>
       </w:r>
     </w:p>
     <w:p>
@@ -12268,74 +12984,19 @@
         <w:ind w:firstLine="720"/>
         <w:rPr>
           <w:rFonts w:ascii="Arial" w:eastAsia="Century Gothic" w:hAnsi="Arial" w:cs="Arial"/>
-          <w:sz w:val="20"/>
-          <w:szCs w:val="20"/>
-        </w:rPr>
-      </w:pPr>
-      <w:proofErr w:type="spellStart"/>
-      <w:r>
-        <w:rPr>
-          <w:rFonts w:ascii="Arial" w:eastAsia="Century Gothic" w:hAnsi="Arial" w:cs="Arial"/>
-          <w:sz w:val="20"/>
-          <w:szCs w:val="20"/>
-        </w:rPr>
-        <w:t>Outreach</w:t>
-      </w:r>
-      <w:proofErr w:type="spellEnd"/>
-      <w:r>
-        <w:rPr>
-          <w:rFonts w:ascii="Arial" w:eastAsia="Century Gothic" w:hAnsi="Arial" w:cs="Arial"/>
-          <w:sz w:val="20"/>
-          <w:szCs w:val="20"/>
-        </w:rPr>
-        <w:t xml:space="preserve"> </w:t>
-      </w:r>
-      <w:proofErr w:type="spellStart"/>
-      <w:r>
-        <w:rPr>
-          <w:rFonts w:ascii="Arial" w:eastAsia="Century Gothic" w:hAnsi="Arial" w:cs="Arial"/>
-          <w:sz w:val="20"/>
-          <w:szCs w:val="20"/>
-        </w:rPr>
-        <w:t>and</w:t>
-      </w:r>
-      <w:proofErr w:type="spellEnd"/>
-      <w:r>
-        <w:rPr>
-          <w:rFonts w:ascii="Arial" w:eastAsia="Century Gothic" w:hAnsi="Arial" w:cs="Arial"/>
-          <w:sz w:val="20"/>
-          <w:szCs w:val="20"/>
-        </w:rPr>
-        <w:t xml:space="preserve"> </w:t>
-      </w:r>
-      <w:proofErr w:type="spellStart"/>
-      <w:r>
-        <w:rPr>
-          <w:rFonts w:ascii="Arial" w:eastAsia="Century Gothic" w:hAnsi="Arial" w:cs="Arial"/>
-          <w:sz w:val="20"/>
-          <w:szCs w:val="20"/>
-        </w:rPr>
-        <w:t>Solidarity</w:t>
-      </w:r>
-      <w:proofErr w:type="spellEnd"/>
-      <w:r>
-        <w:rPr>
-          <w:rFonts w:ascii="Arial" w:eastAsia="Century Gothic" w:hAnsi="Arial" w:cs="Arial"/>
-          <w:sz w:val="20"/>
-          <w:szCs w:val="20"/>
-        </w:rPr>
-        <w:t xml:space="preserve"> </w:t>
-      </w:r>
-      <w:proofErr w:type="spellStart"/>
-      <w:r>
-        <w:rPr>
-          <w:rFonts w:ascii="Arial" w:eastAsia="Century Gothic" w:hAnsi="Arial" w:cs="Arial"/>
-          <w:sz w:val="20"/>
-          <w:szCs w:val="20"/>
-        </w:rPr>
-        <w:t>Chair</w:t>
-      </w:r>
-      <w:proofErr w:type="spellEnd"/>
+          <w:color w:val="7D9532" w:themeColor="accent6" w:themeShade="BF"/>
+          <w:sz w:val="20"/>
+          <w:szCs w:val="20"/>
+        </w:rPr>
+      </w:pPr>
+      <w:r>
+        <w:rPr>
+          <w:rFonts w:ascii="Arial" w:eastAsia="Century Gothic" w:hAnsi="Arial" w:cs="Arial"/>
+          <w:sz w:val="20"/>
+          <w:szCs w:val="20"/>
+        </w:rPr>
+        <w:t>Graduate Student Board Member</w:t>
+      </w:r>
       <w:r>
         <w:rPr>
           <w:rFonts w:ascii="Arial" w:eastAsia="Century Gothic" w:hAnsi="Arial" w:cs="Arial"/>
@@ -12350,23 +13011,33 @@
           <w:sz w:val="20"/>
           <w:szCs w:val="20"/>
         </w:rPr>
-        <w:t>CHI Queer Special Interest Group</w:t>
-      </w:r>
-      <w:r>
-        <w:rPr>
-          <w:rFonts w:ascii="Arial" w:eastAsia="Century Gothic" w:hAnsi="Arial" w:cs="Arial"/>
-          <w:sz w:val="20"/>
-          <w:szCs w:val="20"/>
-        </w:rPr>
-        <w:t xml:space="preserve"> </w:t>
-      </w:r>
-      <w:r>
-        <w:rPr>
-          <w:rFonts w:ascii="Arial" w:eastAsia="Century Gothic" w:hAnsi="Arial" w:cs="Arial"/>
-          <w:sz w:val="20"/>
-          <w:szCs w:val="20"/>
-        </w:rPr>
-        <w:t xml:space="preserve">| </w:t>
+        <w:t xml:space="preserve">University </w:t>
+      </w:r>
+      <w:proofErr w:type="spellStart"/>
+      <w:r>
+        <w:rPr>
+          <w:rFonts w:ascii="Arial" w:eastAsia="Century Gothic" w:hAnsi="Arial" w:cs="Arial"/>
+          <w:sz w:val="20"/>
+          <w:szCs w:val="20"/>
+        </w:rPr>
+        <w:t>of</w:t>
+      </w:r>
+      <w:proofErr w:type="spellEnd"/>
+      <w:r>
+        <w:rPr>
+          <w:rFonts w:ascii="Arial" w:eastAsia="Century Gothic" w:hAnsi="Arial" w:cs="Arial"/>
+          <w:sz w:val="20"/>
+          <w:szCs w:val="20"/>
+        </w:rPr>
+        <w:t xml:space="preserve"> Notre Dame</w:t>
+      </w:r>
+      <w:r>
+        <w:rPr>
+          <w:rFonts w:ascii="Arial" w:eastAsia="Century Gothic" w:hAnsi="Arial" w:cs="Arial"/>
+          <w:sz w:val="20"/>
+          <w:szCs w:val="20"/>
+        </w:rPr>
+        <w:t xml:space="preserve"> | </w:t>
       </w:r>
       <w:r>
         <w:rPr>
@@ -12375,9 +13046,8 @@
           <w:sz w:val="20"/>
           <w:szCs w:val="20"/>
         </w:rPr>
-        <w:t xml:space="preserve">2020 – </w:t>
-      </w:r>
-      <w:proofErr w:type="spellStart"/>
+        <w:t>202</w:t>
+      </w:r>
       <w:r>
         <w:rPr>
           <w:rFonts w:ascii="Arial" w:eastAsia="Century Gothic" w:hAnsi="Arial" w:cs="Arial"/>
@@ -12385,9 +13055,8 @@
           <w:sz w:val="20"/>
           <w:szCs w:val="20"/>
         </w:rPr>
-        <w:t>present</w:t>
-      </w:r>
-      <w:proofErr w:type="spellEnd"/>
+        <w:t>1-2021</w:t>
+      </w:r>
     </w:p>
     <w:p>
       <w:pPr>
@@ -12395,98 +13064,47 @@
         <w:ind w:firstLine="720"/>
         <w:rPr>
           <w:rFonts w:ascii="Arial" w:eastAsia="Century Gothic" w:hAnsi="Arial" w:cs="Arial"/>
-          <w:sz w:val="20"/>
-          <w:szCs w:val="20"/>
-        </w:rPr>
-      </w:pPr>
-      <w:r>
-        <w:rPr>
-          <w:rFonts w:ascii="Arial" w:eastAsia="Century Gothic" w:hAnsi="Arial" w:cs="Arial"/>
-          <w:sz w:val="20"/>
-          <w:szCs w:val="20"/>
-        </w:rPr>
-        <w:t>Blog Editor</w:t>
-      </w:r>
-      <w:r>
-        <w:rPr>
-          <w:rFonts w:ascii="Arial" w:eastAsia="Century Gothic" w:hAnsi="Arial" w:cs="Arial"/>
-          <w:sz w:val="20"/>
-          <w:szCs w:val="20"/>
-        </w:rPr>
-        <w:t xml:space="preserve"> | </w:t>
-      </w:r>
-      <w:proofErr w:type="spellStart"/>
-      <w:r>
-        <w:rPr>
-          <w:rFonts w:ascii="Arial" w:eastAsia="Century Gothic" w:hAnsi="Arial" w:cs="Arial"/>
-          <w:sz w:val="20"/>
-          <w:szCs w:val="20"/>
-        </w:rPr>
-        <w:t>Irish</w:t>
-      </w:r>
-      <w:proofErr w:type="spellEnd"/>
-      <w:r>
-        <w:rPr>
-          <w:rFonts w:ascii="Arial" w:eastAsia="Century Gothic" w:hAnsi="Arial" w:cs="Arial"/>
-          <w:sz w:val="20"/>
-          <w:szCs w:val="20"/>
-        </w:rPr>
-        <w:t xml:space="preserve"> 4 </w:t>
-      </w:r>
-      <w:proofErr w:type="spellStart"/>
-      <w:r>
-        <w:rPr>
-          <w:rFonts w:ascii="Arial" w:eastAsia="Century Gothic" w:hAnsi="Arial" w:cs="Arial"/>
-          <w:sz w:val="20"/>
-          <w:szCs w:val="20"/>
-        </w:rPr>
-        <w:t>Reproductive</w:t>
-      </w:r>
-      <w:proofErr w:type="spellEnd"/>
-      <w:r>
-        <w:rPr>
-          <w:rFonts w:ascii="Arial" w:eastAsia="Century Gothic" w:hAnsi="Arial" w:cs="Arial"/>
-          <w:sz w:val="20"/>
-          <w:szCs w:val="20"/>
-        </w:rPr>
-        <w:t xml:space="preserve"> </w:t>
-      </w:r>
-      <w:proofErr w:type="spellStart"/>
-      <w:r>
-        <w:rPr>
-          <w:rFonts w:ascii="Arial" w:eastAsia="Century Gothic" w:hAnsi="Arial" w:cs="Arial"/>
-          <w:sz w:val="20"/>
-          <w:szCs w:val="20"/>
-        </w:rPr>
-        <w:t>Health</w:t>
-      </w:r>
-      <w:proofErr w:type="spellEnd"/>
-      <w:r>
-        <w:rPr>
-          <w:rFonts w:ascii="Arial" w:eastAsia="Century Gothic" w:hAnsi="Arial" w:cs="Arial"/>
-          <w:sz w:val="20"/>
-          <w:szCs w:val="20"/>
-        </w:rPr>
-        <w:t xml:space="preserve"> </w:t>
-      </w:r>
-      <w:r>
-        <w:rPr>
-          <w:rFonts w:ascii="Arial" w:eastAsia="Century Gothic" w:hAnsi="Arial" w:cs="Arial"/>
-          <w:sz w:val="20"/>
-          <w:szCs w:val="20"/>
-        </w:rPr>
-        <w:t xml:space="preserve">| </w:t>
-      </w:r>
-      <w:r>
-        <w:rPr>
-          <w:rFonts w:ascii="Arial" w:eastAsia="Century Gothic" w:hAnsi="Arial" w:cs="Arial"/>
           <w:color w:val="7D9532" w:themeColor="accent6" w:themeShade="BF"/>
           <w:sz w:val="20"/>
           <w:szCs w:val="20"/>
         </w:rPr>
-        <w:t xml:space="preserve">2020 – </w:t>
-      </w:r>
-      <w:proofErr w:type="spellStart"/>
+      </w:pPr>
+      <w:proofErr w:type="spellStart"/>
+      <w:r>
+        <w:rPr>
+          <w:rFonts w:ascii="Arial" w:eastAsia="Century Gothic" w:hAnsi="Arial" w:cs="Arial"/>
+          <w:sz w:val="20"/>
+          <w:szCs w:val="20"/>
+        </w:rPr>
+        <w:t>External</w:t>
+      </w:r>
+      <w:proofErr w:type="spellEnd"/>
+      <w:r>
+        <w:rPr>
+          <w:rFonts w:ascii="Arial" w:eastAsia="Century Gothic" w:hAnsi="Arial" w:cs="Arial"/>
+          <w:sz w:val="20"/>
+          <w:szCs w:val="20"/>
+        </w:rPr>
+        <w:t xml:space="preserve"> Poster </w:t>
+      </w:r>
+      <w:proofErr w:type="spellStart"/>
+      <w:r>
+        <w:rPr>
+          <w:rFonts w:ascii="Arial" w:eastAsia="Century Gothic" w:hAnsi="Arial" w:cs="Arial"/>
+          <w:sz w:val="20"/>
+          <w:szCs w:val="20"/>
+        </w:rPr>
+        <w:t>Reviewer</w:t>
+      </w:r>
+      <w:proofErr w:type="spellEnd"/>
+      <w:r>
+        <w:rPr>
+          <w:rFonts w:ascii="Arial" w:eastAsia="Century Gothic" w:hAnsi="Arial" w:cs="Arial"/>
+          <w:sz w:val="20"/>
+          <w:szCs w:val="20"/>
+        </w:rPr>
+        <w:t xml:space="preserve"> | ACM CSCW | </w:t>
+      </w:r>
       <w:r>
         <w:rPr>
           <w:rFonts w:ascii="Arial" w:eastAsia="Century Gothic" w:hAnsi="Arial" w:cs="Arial"/>
@@ -12494,9 +13112,8 @@
           <w:sz w:val="20"/>
           <w:szCs w:val="20"/>
         </w:rPr>
-        <w:t>present</w:t>
-      </w:r>
-      <w:proofErr w:type="spellEnd"/>
+        <w:t>2020</w:t>
+      </w:r>
     </w:p>
     <w:p>
       <w:pPr>
@@ -12515,6 +13132,258 @@
           <w:sz w:val="20"/>
           <w:szCs w:val="20"/>
         </w:rPr>
+        <w:t>Outreach</w:t>
+      </w:r>
+      <w:proofErr w:type="spellEnd"/>
+      <w:r>
+        <w:rPr>
+          <w:rFonts w:ascii="Arial" w:eastAsia="Century Gothic" w:hAnsi="Arial" w:cs="Arial"/>
+          <w:sz w:val="20"/>
+          <w:szCs w:val="20"/>
+        </w:rPr>
+        <w:t xml:space="preserve"> </w:t>
+      </w:r>
+      <w:proofErr w:type="spellStart"/>
+      <w:r>
+        <w:rPr>
+          <w:rFonts w:ascii="Arial" w:eastAsia="Century Gothic" w:hAnsi="Arial" w:cs="Arial"/>
+          <w:sz w:val="20"/>
+          <w:szCs w:val="20"/>
+        </w:rPr>
+        <w:t>and</w:t>
+      </w:r>
+      <w:proofErr w:type="spellEnd"/>
+      <w:r>
+        <w:rPr>
+          <w:rFonts w:ascii="Arial" w:eastAsia="Century Gothic" w:hAnsi="Arial" w:cs="Arial"/>
+          <w:sz w:val="20"/>
+          <w:szCs w:val="20"/>
+        </w:rPr>
+        <w:t xml:space="preserve"> </w:t>
+      </w:r>
+      <w:proofErr w:type="spellStart"/>
+      <w:r>
+        <w:rPr>
+          <w:rFonts w:ascii="Arial" w:eastAsia="Century Gothic" w:hAnsi="Arial" w:cs="Arial"/>
+          <w:sz w:val="20"/>
+          <w:szCs w:val="20"/>
+        </w:rPr>
+        <w:t>Solidarity</w:t>
+      </w:r>
+      <w:proofErr w:type="spellEnd"/>
+      <w:r>
+        <w:rPr>
+          <w:rFonts w:ascii="Arial" w:eastAsia="Century Gothic" w:hAnsi="Arial" w:cs="Arial"/>
+          <w:sz w:val="20"/>
+          <w:szCs w:val="20"/>
+        </w:rPr>
+        <w:t xml:space="preserve"> </w:t>
+      </w:r>
+      <w:proofErr w:type="spellStart"/>
+      <w:r>
+        <w:rPr>
+          <w:rFonts w:ascii="Arial" w:eastAsia="Century Gothic" w:hAnsi="Arial" w:cs="Arial"/>
+          <w:sz w:val="20"/>
+          <w:szCs w:val="20"/>
+        </w:rPr>
+        <w:t>Chair</w:t>
+      </w:r>
+      <w:proofErr w:type="spellEnd"/>
+      <w:r>
+        <w:rPr>
+          <w:rFonts w:ascii="Arial" w:eastAsia="Century Gothic" w:hAnsi="Arial" w:cs="Arial"/>
+          <w:sz w:val="20"/>
+          <w:szCs w:val="20"/>
+        </w:rPr>
+        <w:t xml:space="preserve"> | </w:t>
+      </w:r>
+      <w:proofErr w:type="gramStart"/>
+      <w:r>
+        <w:rPr>
+          <w:rFonts w:ascii="Arial" w:eastAsia="Century Gothic" w:hAnsi="Arial" w:cs="Arial"/>
+          <w:sz w:val="20"/>
+          <w:szCs w:val="20"/>
+        </w:rPr>
+        <w:t>Queer</w:t>
+      </w:r>
+      <w:proofErr w:type="gramEnd"/>
+      <w:r>
+        <w:rPr>
+          <w:rFonts w:ascii="Arial" w:eastAsia="Century Gothic" w:hAnsi="Arial" w:cs="Arial"/>
+          <w:sz w:val="20"/>
+          <w:szCs w:val="20"/>
+        </w:rPr>
+        <w:t xml:space="preserve"> in HCI </w:t>
+      </w:r>
+      <w:r>
+        <w:rPr>
+          <w:rFonts w:ascii="Arial" w:eastAsia="Century Gothic" w:hAnsi="Arial" w:cs="Arial"/>
+          <w:sz w:val="20"/>
+          <w:szCs w:val="20"/>
+        </w:rPr>
+        <w:t>Special Interest Group</w:t>
+      </w:r>
+      <w:r>
+        <w:rPr>
+          <w:rFonts w:ascii="Arial" w:eastAsia="Century Gothic" w:hAnsi="Arial" w:cs="Arial"/>
+          <w:sz w:val="20"/>
+          <w:szCs w:val="20"/>
+        </w:rPr>
+        <w:t xml:space="preserve"> </w:t>
+      </w:r>
+      <w:r>
+        <w:rPr>
+          <w:rFonts w:ascii="Arial" w:eastAsia="Century Gothic" w:hAnsi="Arial" w:cs="Arial"/>
+          <w:sz w:val="20"/>
+          <w:szCs w:val="20"/>
+        </w:rPr>
+        <w:t xml:space="preserve">| </w:t>
+      </w:r>
+      <w:r>
+        <w:rPr>
+          <w:rFonts w:ascii="Arial" w:eastAsia="Century Gothic" w:hAnsi="Arial" w:cs="Arial"/>
+          <w:color w:val="7D9532" w:themeColor="accent6" w:themeShade="BF"/>
+          <w:sz w:val="20"/>
+          <w:szCs w:val="20"/>
+        </w:rPr>
+        <w:t xml:space="preserve">2020 – </w:t>
+      </w:r>
+      <w:r>
+        <w:rPr>
+          <w:rFonts w:ascii="Arial" w:eastAsia="Century Gothic" w:hAnsi="Arial" w:cs="Arial"/>
+          <w:color w:val="7D9532" w:themeColor="accent6" w:themeShade="BF"/>
+          <w:sz w:val="20"/>
+          <w:szCs w:val="20"/>
+        </w:rPr>
+        <w:t>2021</w:t>
+      </w:r>
+    </w:p>
+    <w:p>
+      <w:pPr>
+        <w:spacing w:after="120" w:line="240" w:lineRule="auto"/>
+        <w:ind w:firstLine="720"/>
+        <w:rPr>
+          <w:rFonts w:ascii="Arial" w:eastAsia="Century Gothic" w:hAnsi="Arial" w:cs="Arial"/>
+          <w:sz w:val="20"/>
+          <w:szCs w:val="20"/>
+        </w:rPr>
+      </w:pPr>
+      <w:r>
+        <w:rPr>
+          <w:rFonts w:ascii="Arial" w:eastAsia="Century Gothic" w:hAnsi="Arial" w:cs="Arial"/>
+          <w:sz w:val="20"/>
+          <w:szCs w:val="20"/>
+        </w:rPr>
+        <w:t>Blog Editor</w:t>
+      </w:r>
+      <w:r>
+        <w:rPr>
+          <w:rFonts w:ascii="Arial" w:eastAsia="Century Gothic" w:hAnsi="Arial" w:cs="Arial"/>
+          <w:sz w:val="20"/>
+          <w:szCs w:val="20"/>
+        </w:rPr>
+        <w:t xml:space="preserve"> | </w:t>
+      </w:r>
+      <w:proofErr w:type="spellStart"/>
+      <w:r>
+        <w:rPr>
+          <w:rFonts w:ascii="Arial" w:eastAsia="Century Gothic" w:hAnsi="Arial" w:cs="Arial"/>
+          <w:sz w:val="20"/>
+          <w:szCs w:val="20"/>
+        </w:rPr>
+        <w:t>Irish</w:t>
+      </w:r>
+      <w:proofErr w:type="spellEnd"/>
+      <w:r>
+        <w:rPr>
+          <w:rFonts w:ascii="Arial" w:eastAsia="Century Gothic" w:hAnsi="Arial" w:cs="Arial"/>
+          <w:sz w:val="20"/>
+          <w:szCs w:val="20"/>
+        </w:rPr>
+        <w:t xml:space="preserve"> 4 </w:t>
+      </w:r>
+      <w:proofErr w:type="spellStart"/>
+      <w:r>
+        <w:rPr>
+          <w:rFonts w:ascii="Arial" w:eastAsia="Century Gothic" w:hAnsi="Arial" w:cs="Arial"/>
+          <w:sz w:val="20"/>
+          <w:szCs w:val="20"/>
+        </w:rPr>
+        <w:t>Reproductive</w:t>
+      </w:r>
+      <w:proofErr w:type="spellEnd"/>
+      <w:r>
+        <w:rPr>
+          <w:rFonts w:ascii="Arial" w:eastAsia="Century Gothic" w:hAnsi="Arial" w:cs="Arial"/>
+          <w:sz w:val="20"/>
+          <w:szCs w:val="20"/>
+        </w:rPr>
+        <w:t xml:space="preserve"> </w:t>
+      </w:r>
+      <w:proofErr w:type="spellStart"/>
+      <w:r>
+        <w:rPr>
+          <w:rFonts w:ascii="Arial" w:eastAsia="Century Gothic" w:hAnsi="Arial" w:cs="Arial"/>
+          <w:sz w:val="20"/>
+          <w:szCs w:val="20"/>
+        </w:rPr>
+        <w:t>Health</w:t>
+      </w:r>
+      <w:proofErr w:type="spellEnd"/>
+      <w:r>
+        <w:rPr>
+          <w:rFonts w:ascii="Arial" w:eastAsia="Century Gothic" w:hAnsi="Arial" w:cs="Arial"/>
+          <w:sz w:val="20"/>
+          <w:szCs w:val="20"/>
+        </w:rPr>
+        <w:t xml:space="preserve"> </w:t>
+      </w:r>
+      <w:r>
+        <w:rPr>
+          <w:rFonts w:ascii="Arial" w:eastAsia="Century Gothic" w:hAnsi="Arial" w:cs="Arial"/>
+          <w:sz w:val="20"/>
+          <w:szCs w:val="20"/>
+        </w:rPr>
+        <w:t xml:space="preserve">| </w:t>
+      </w:r>
+      <w:r>
+        <w:rPr>
+          <w:rFonts w:ascii="Arial" w:eastAsia="Century Gothic" w:hAnsi="Arial" w:cs="Arial"/>
+          <w:color w:val="7D9532" w:themeColor="accent6" w:themeShade="BF"/>
+          <w:sz w:val="20"/>
+          <w:szCs w:val="20"/>
+        </w:rPr>
+        <w:t xml:space="preserve">2020 – </w:t>
+      </w:r>
+      <w:proofErr w:type="spellStart"/>
+      <w:r>
+        <w:rPr>
+          <w:rFonts w:ascii="Arial" w:eastAsia="Century Gothic" w:hAnsi="Arial" w:cs="Arial"/>
+          <w:color w:val="7D9532" w:themeColor="accent6" w:themeShade="BF"/>
+          <w:sz w:val="20"/>
+          <w:szCs w:val="20"/>
+        </w:rPr>
+        <w:t>present</w:t>
+      </w:r>
+      <w:proofErr w:type="spellEnd"/>
+    </w:p>
+    <w:p>
+      <w:pPr>
+        <w:spacing w:after="120" w:line="240" w:lineRule="auto"/>
+        <w:ind w:firstLine="720"/>
+        <w:rPr>
+          <w:rFonts w:ascii="Arial" w:eastAsia="Century Gothic" w:hAnsi="Arial" w:cs="Arial"/>
+          <w:sz w:val="20"/>
+          <w:szCs w:val="20"/>
+        </w:rPr>
+      </w:pPr>
+      <w:proofErr w:type="spellStart"/>
+      <w:r>
+        <w:rPr>
+          <w:rFonts w:ascii="Arial" w:eastAsia="Century Gothic" w:hAnsi="Arial" w:cs="Arial"/>
+          <w:sz w:val="20"/>
+          <w:szCs w:val="20"/>
+        </w:rPr>
         <w:t>External</w:t>
       </w:r>
       <w:proofErr w:type="spellEnd"/>
@@ -12525,6 +13394,14 @@
           <w:szCs w:val="20"/>
         </w:rPr>
         <w:t xml:space="preserve"> </w:t>
+      </w:r>
+      <w:r>
+        <w:rPr>
+          <w:rFonts w:ascii="Arial" w:eastAsia="Century Gothic" w:hAnsi="Arial" w:cs="Arial"/>
+          <w:sz w:val="20"/>
+          <w:szCs w:val="20"/>
+        </w:rPr>
+        <w:t xml:space="preserve">Paper </w:t>
       </w:r>
       <w:proofErr w:type="spellStart"/>
       <w:r>
@@ -13466,6 +14343,7 @@
           <w:sz w:val="20"/>
           <w:szCs w:val="20"/>
         </w:rPr>
+        <w:lastRenderedPageBreak/>
         <w:t xml:space="preserve">Member | </w:t>
       </w:r>
       <w:proofErr w:type="spellStart"/>

</xml_diff>